<commit_message>
Implementação de validação nas classes
</commit_message>
<xml_diff>
--- a/Documentação.docx
+++ b/Documentação.docx
@@ -2383,6 +2383,10 @@
     </w:p>
     <w:p>
       <w:r>
+        <w:rPr>
+          <w:noProof/>
+          <w:lang w:eastAsia="pt-BR"/>
+        </w:rPr>
         <w:drawing>
           <wp:inline distT="0" distB="0" distL="0" distR="0" wp14:anchorId="3F3939EB" wp14:editId="116FBA99">
             <wp:extent cx="1638529" cy="1590897"/>
@@ -2434,6 +2438,10 @@
     </w:p>
     <w:p>
       <w:r>
+        <w:rPr>
+          <w:noProof/>
+          <w:lang w:eastAsia="pt-BR"/>
+        </w:rPr>
         <w:drawing>
           <wp:inline distT="0" distB="0" distL="0" distR="0" wp14:anchorId="2543E870" wp14:editId="3938DF83">
             <wp:extent cx="2687101" cy="1362910"/>
@@ -2483,6 +2491,10 @@
     </w:p>
     <w:p>
       <w:r>
+        <w:rPr>
+          <w:noProof/>
+          <w:lang w:eastAsia="pt-BR"/>
+        </w:rPr>
         <w:drawing>
           <wp:inline distT="0" distB="0" distL="0" distR="0" wp14:anchorId="3950D553" wp14:editId="6D14A572">
             <wp:extent cx="3077004" cy="1905266"/>
@@ -2537,6 +2549,10 @@
         <w:pStyle w:val="Ttulo1"/>
       </w:pPr>
       <w:r>
+        <w:rPr>
+          <w:noProof/>
+          <w:lang w:eastAsia="pt-BR"/>
+        </w:rPr>
         <w:drawing>
           <wp:inline distT="0" distB="0" distL="0" distR="0" wp14:anchorId="706618DA" wp14:editId="47DF69DB">
             <wp:extent cx="4725059" cy="3286584"/>
@@ -2589,6 +2605,10 @@
     </w:p>
     <w:p>
       <w:r>
+        <w:rPr>
+          <w:noProof/>
+          <w:lang w:eastAsia="pt-BR"/>
+        </w:rPr>
         <w:drawing>
           <wp:inline distT="0" distB="0" distL="0" distR="0" wp14:anchorId="57AA0333" wp14:editId="13611866">
             <wp:extent cx="3210373" cy="2181529"/>
@@ -2642,6 +2662,10 @@
     </w:p>
     <w:p>
       <w:r>
+        <w:rPr>
+          <w:noProof/>
+          <w:lang w:eastAsia="pt-BR"/>
+        </w:rPr>
         <w:drawing>
           <wp:inline distT="0" distB="0" distL="0" distR="0" wp14:anchorId="69CB764B" wp14:editId="5B650D22">
             <wp:extent cx="4020111" cy="3362794"/>
@@ -3417,9 +3441,11 @@
       <w:r>
         <w:rPr>
           <w:rFonts w:ascii="Consolas" w:hAnsi="Consolas" w:cs="Consolas"/>
-          <w:color w:val="000000"/>
-          <w:sz w:val="19"/>
-          <w:szCs w:val="19"/>
+          <w:noProof/>
+          <w:color w:val="000000"/>
+          <w:sz w:val="19"/>
+          <w:szCs w:val="19"/>
+          <w:lang w:eastAsia="pt-BR"/>
         </w:rPr>
         <w:drawing>
           <wp:inline distT="0" distB="0" distL="0" distR="0" wp14:anchorId="3E5B4010" wp14:editId="453A0EFF">
@@ -3469,9 +3495,11 @@
       <w:r>
         <w:rPr>
           <w:rFonts w:ascii="Consolas" w:hAnsi="Consolas" w:cs="Consolas"/>
-          <w:color w:val="000000"/>
-          <w:sz w:val="19"/>
-          <w:szCs w:val="19"/>
+          <w:noProof/>
+          <w:color w:val="000000"/>
+          <w:sz w:val="19"/>
+          <w:szCs w:val="19"/>
+          <w:lang w:eastAsia="pt-BR"/>
         </w:rPr>
         <w:drawing>
           <wp:inline distT="0" distB="0" distL="0" distR="0" wp14:anchorId="56090808" wp14:editId="33860B00">
@@ -3549,9 +3577,11 @@
       <w:r>
         <w:rPr>
           <w:rFonts w:ascii="Consolas" w:hAnsi="Consolas" w:cs="Consolas"/>
-          <w:color w:val="000000"/>
-          <w:sz w:val="19"/>
-          <w:szCs w:val="19"/>
+          <w:noProof/>
+          <w:color w:val="000000"/>
+          <w:sz w:val="19"/>
+          <w:szCs w:val="19"/>
+          <w:lang w:eastAsia="pt-BR"/>
         </w:rPr>
         <w:drawing>
           <wp:inline distT="0" distB="0" distL="0" distR="0" wp14:anchorId="750FC66B" wp14:editId="091E4CB6">
@@ -3601,9 +3631,11 @@
       <w:r>
         <w:rPr>
           <w:rFonts w:ascii="Consolas" w:hAnsi="Consolas" w:cs="Consolas"/>
-          <w:color w:val="000000"/>
-          <w:sz w:val="19"/>
-          <w:szCs w:val="19"/>
+          <w:noProof/>
+          <w:color w:val="000000"/>
+          <w:sz w:val="19"/>
+          <w:szCs w:val="19"/>
+          <w:lang w:eastAsia="pt-BR"/>
         </w:rPr>
         <w:drawing>
           <wp:inline distT="0" distB="0" distL="0" distR="0" wp14:anchorId="18975340" wp14:editId="384B9C1A">
@@ -3665,28 +3697,28 @@
         </w:rPr>
         <w:t>.cs</w:t>
       </w:r>
-      <w:bookmarkStart w:id="0" w:name="_GoBack"/>
-      <w:bookmarkEnd w:id="0"/>
-      <w:proofErr w:type="spellEnd"/>
-    </w:p>
-    <w:p>
-      <w:pPr>
-        <w:rPr>
-          <w:rFonts w:ascii="Consolas" w:hAnsi="Consolas" w:cs="Consolas"/>
-          <w:color w:val="000000"/>
-          <w:sz w:val="19"/>
-          <w:szCs w:val="19"/>
-        </w:rPr>
-      </w:pPr>
-      <w:r>
-        <w:rPr>
-          <w:rFonts w:ascii="Consolas" w:hAnsi="Consolas" w:cs="Consolas"/>
-          <w:color w:val="000000"/>
-          <w:sz w:val="19"/>
-          <w:szCs w:val="19"/>
+      <w:proofErr w:type="spellEnd"/>
+    </w:p>
+    <w:p>
+      <w:pPr>
+        <w:rPr>
+          <w:rFonts w:ascii="Consolas" w:hAnsi="Consolas" w:cs="Consolas"/>
+          <w:color w:val="000000"/>
+          <w:sz w:val="19"/>
+          <w:szCs w:val="19"/>
+        </w:rPr>
+      </w:pPr>
+      <w:r>
+        <w:rPr>
+          <w:rFonts w:ascii="Consolas" w:hAnsi="Consolas" w:cs="Consolas"/>
+          <w:noProof/>
+          <w:color w:val="000000"/>
+          <w:sz w:val="19"/>
+          <w:szCs w:val="19"/>
+          <w:lang w:eastAsia="pt-BR"/>
         </w:rPr>
         <w:drawing>
-          <wp:inline distT="0" distB="0" distL="0" distR="0" wp14:anchorId="138F9E4E" wp14:editId="574580AE">
+          <wp:inline distT="0" distB="0" distL="0" distR="0" wp14:anchorId="1A10C71D" wp14:editId="10B36673">
             <wp:extent cx="5191850" cy="5325218"/>
             <wp:effectExtent l="0" t="0" r="8890" b="8890"/>
             <wp:docPr id="15" name="Imagem 15"/>
@@ -3721,6 +3753,2071 @@
           </wp:inline>
         </w:drawing>
       </w:r>
+    </w:p>
+    <w:p>
+      <w:pPr>
+        <w:pStyle w:val="Ttulo1"/>
+      </w:pPr>
+      <w:r>
+        <w:t xml:space="preserve">Modificar </w:t>
+      </w:r>
+      <w:proofErr w:type="gramStart"/>
+      <w:r>
+        <w:t xml:space="preserve">a classe </w:t>
+      </w:r>
+      <w:r>
+        <w:rPr>
+          <w:u w:val="single"/>
+        </w:rPr>
+        <w:t>Pedido</w:t>
+      </w:r>
+      <w:proofErr w:type="gramEnd"/>
+      <w:r>
+        <w:t>:</w:t>
+      </w:r>
+    </w:p>
+    <w:p>
+      <w:pPr>
+        <w:autoSpaceDE w:val="0"/>
+        <w:autoSpaceDN w:val="0"/>
+        <w:adjustRightInd w:val="0"/>
+        <w:spacing w:after="0" w:line="240" w:lineRule="auto"/>
+        <w:rPr>
+          <w:rFonts w:ascii="Consolas" w:hAnsi="Consolas" w:cs="Consolas"/>
+          <w:color w:val="000000"/>
+          <w:sz w:val="16"/>
+          <w:szCs w:val="16"/>
+        </w:rPr>
+      </w:pPr>
+      <w:proofErr w:type="spellStart"/>
+      <w:proofErr w:type="gramStart"/>
+      <w:r>
+        <w:rPr>
+          <w:rFonts w:ascii="Consolas" w:hAnsi="Consolas" w:cs="Consolas"/>
+          <w:color w:val="0000FF"/>
+          <w:sz w:val="16"/>
+          <w:szCs w:val="16"/>
+        </w:rPr>
+        <w:t>using</w:t>
+      </w:r>
+      <w:proofErr w:type="spellEnd"/>
+      <w:proofErr w:type="gramEnd"/>
+      <w:r>
+        <w:rPr>
+          <w:rFonts w:ascii="Consolas" w:hAnsi="Consolas" w:cs="Consolas"/>
+          <w:color w:val="000000"/>
+          <w:sz w:val="16"/>
+          <w:szCs w:val="16"/>
+        </w:rPr>
+        <w:t xml:space="preserve"> </w:t>
+      </w:r>
+      <w:proofErr w:type="spellStart"/>
+      <w:r>
+        <w:rPr>
+          <w:rFonts w:ascii="Consolas" w:hAnsi="Consolas" w:cs="Consolas"/>
+          <w:color w:val="000000"/>
+          <w:sz w:val="16"/>
+          <w:szCs w:val="16"/>
+        </w:rPr>
+        <w:t>QuickBuy.Dominio.ObjetoDeValor</w:t>
+      </w:r>
+      <w:proofErr w:type="spellEnd"/>
+      <w:r>
+        <w:rPr>
+          <w:rFonts w:ascii="Consolas" w:hAnsi="Consolas" w:cs="Consolas"/>
+          <w:color w:val="000000"/>
+          <w:sz w:val="16"/>
+          <w:szCs w:val="16"/>
+        </w:rPr>
+        <w:t>;</w:t>
+      </w:r>
+    </w:p>
+    <w:p>
+      <w:pPr>
+        <w:autoSpaceDE w:val="0"/>
+        <w:autoSpaceDN w:val="0"/>
+        <w:adjustRightInd w:val="0"/>
+        <w:spacing w:after="0" w:line="240" w:lineRule="auto"/>
+        <w:rPr>
+          <w:rFonts w:ascii="Consolas" w:hAnsi="Consolas" w:cs="Consolas"/>
+          <w:color w:val="000000"/>
+          <w:sz w:val="16"/>
+          <w:szCs w:val="16"/>
+        </w:rPr>
+      </w:pPr>
+      <w:proofErr w:type="spellStart"/>
+      <w:proofErr w:type="gramStart"/>
+      <w:r>
+        <w:rPr>
+          <w:rFonts w:ascii="Consolas" w:hAnsi="Consolas" w:cs="Consolas"/>
+          <w:color w:val="0000FF"/>
+          <w:sz w:val="16"/>
+          <w:szCs w:val="16"/>
+        </w:rPr>
+        <w:t>using</w:t>
+      </w:r>
+      <w:proofErr w:type="spellEnd"/>
+      <w:proofErr w:type="gramEnd"/>
+      <w:r>
+        <w:rPr>
+          <w:rFonts w:ascii="Consolas" w:hAnsi="Consolas" w:cs="Consolas"/>
+          <w:color w:val="000000"/>
+          <w:sz w:val="16"/>
+          <w:szCs w:val="16"/>
+        </w:rPr>
+        <w:t xml:space="preserve"> System;</w:t>
+      </w:r>
+    </w:p>
+    <w:p>
+      <w:pPr>
+        <w:autoSpaceDE w:val="0"/>
+        <w:autoSpaceDN w:val="0"/>
+        <w:adjustRightInd w:val="0"/>
+        <w:spacing w:after="0" w:line="240" w:lineRule="auto"/>
+        <w:rPr>
+          <w:rFonts w:ascii="Consolas" w:hAnsi="Consolas" w:cs="Consolas"/>
+          <w:color w:val="000000"/>
+          <w:sz w:val="16"/>
+          <w:szCs w:val="16"/>
+        </w:rPr>
+      </w:pPr>
+      <w:proofErr w:type="spellStart"/>
+      <w:proofErr w:type="gramStart"/>
+      <w:r>
+        <w:rPr>
+          <w:rFonts w:ascii="Consolas" w:hAnsi="Consolas" w:cs="Consolas"/>
+          <w:color w:val="0000FF"/>
+          <w:sz w:val="16"/>
+          <w:szCs w:val="16"/>
+        </w:rPr>
+        <w:t>using</w:t>
+      </w:r>
+      <w:proofErr w:type="spellEnd"/>
+      <w:proofErr w:type="gramEnd"/>
+      <w:r>
+        <w:rPr>
+          <w:rFonts w:ascii="Consolas" w:hAnsi="Consolas" w:cs="Consolas"/>
+          <w:color w:val="000000"/>
+          <w:sz w:val="16"/>
+          <w:szCs w:val="16"/>
+        </w:rPr>
+        <w:t xml:space="preserve"> </w:t>
+      </w:r>
+      <w:proofErr w:type="spellStart"/>
+      <w:r>
+        <w:rPr>
+          <w:rFonts w:ascii="Consolas" w:hAnsi="Consolas" w:cs="Consolas"/>
+          <w:color w:val="000000"/>
+          <w:sz w:val="16"/>
+          <w:szCs w:val="16"/>
+        </w:rPr>
+        <w:t>System.Collections.Generic</w:t>
+      </w:r>
+      <w:proofErr w:type="spellEnd"/>
+      <w:r>
+        <w:rPr>
+          <w:rFonts w:ascii="Consolas" w:hAnsi="Consolas" w:cs="Consolas"/>
+          <w:color w:val="000000"/>
+          <w:sz w:val="16"/>
+          <w:szCs w:val="16"/>
+        </w:rPr>
+        <w:t>;</w:t>
+      </w:r>
+    </w:p>
+    <w:p>
+      <w:pPr>
+        <w:autoSpaceDE w:val="0"/>
+        <w:autoSpaceDN w:val="0"/>
+        <w:adjustRightInd w:val="0"/>
+        <w:spacing w:after="0" w:line="240" w:lineRule="auto"/>
+        <w:rPr>
+          <w:rFonts w:ascii="Consolas" w:hAnsi="Consolas" w:cs="Consolas"/>
+          <w:color w:val="000000"/>
+          <w:sz w:val="16"/>
+          <w:szCs w:val="16"/>
+        </w:rPr>
+      </w:pPr>
+    </w:p>
+    <w:p>
+      <w:pPr>
+        <w:autoSpaceDE w:val="0"/>
+        <w:autoSpaceDN w:val="0"/>
+        <w:adjustRightInd w:val="0"/>
+        <w:spacing w:after="0" w:line="240" w:lineRule="auto"/>
+        <w:rPr>
+          <w:rFonts w:ascii="Consolas" w:hAnsi="Consolas" w:cs="Consolas"/>
+          <w:color w:val="000000"/>
+          <w:sz w:val="16"/>
+          <w:szCs w:val="16"/>
+        </w:rPr>
+      </w:pPr>
+      <w:proofErr w:type="spellStart"/>
+      <w:proofErr w:type="gramStart"/>
+      <w:r>
+        <w:rPr>
+          <w:rFonts w:ascii="Consolas" w:hAnsi="Consolas" w:cs="Consolas"/>
+          <w:color w:val="0000FF"/>
+          <w:sz w:val="16"/>
+          <w:szCs w:val="16"/>
+        </w:rPr>
+        <w:t>namespace</w:t>
+      </w:r>
+      <w:proofErr w:type="spellEnd"/>
+      <w:proofErr w:type="gramEnd"/>
+      <w:r>
+        <w:rPr>
+          <w:rFonts w:ascii="Consolas" w:hAnsi="Consolas" w:cs="Consolas"/>
+          <w:color w:val="000000"/>
+          <w:sz w:val="16"/>
+          <w:szCs w:val="16"/>
+        </w:rPr>
+        <w:t xml:space="preserve"> </w:t>
+      </w:r>
+      <w:proofErr w:type="spellStart"/>
+      <w:r>
+        <w:rPr>
+          <w:rFonts w:ascii="Consolas" w:hAnsi="Consolas" w:cs="Consolas"/>
+          <w:color w:val="000000"/>
+          <w:sz w:val="16"/>
+          <w:szCs w:val="16"/>
+        </w:rPr>
+        <w:t>QuickBuy.Dominio.Entidades</w:t>
+      </w:r>
+      <w:proofErr w:type="spellEnd"/>
+    </w:p>
+    <w:p>
+      <w:pPr>
+        <w:autoSpaceDE w:val="0"/>
+        <w:autoSpaceDN w:val="0"/>
+        <w:adjustRightInd w:val="0"/>
+        <w:spacing w:after="0" w:line="240" w:lineRule="auto"/>
+        <w:rPr>
+          <w:rFonts w:ascii="Consolas" w:hAnsi="Consolas" w:cs="Consolas"/>
+          <w:color w:val="000000"/>
+          <w:sz w:val="16"/>
+          <w:szCs w:val="16"/>
+        </w:rPr>
+      </w:pPr>
+      <w:proofErr w:type="gramStart"/>
+      <w:r>
+        <w:rPr>
+          <w:rFonts w:ascii="Consolas" w:hAnsi="Consolas" w:cs="Consolas"/>
+          <w:color w:val="000000"/>
+          <w:sz w:val="16"/>
+          <w:szCs w:val="16"/>
+        </w:rPr>
+        <w:t>{</w:t>
+      </w:r>
+    </w:p>
+    <w:p>
+      <w:pPr>
+        <w:autoSpaceDE w:val="0"/>
+        <w:autoSpaceDN w:val="0"/>
+        <w:adjustRightInd w:val="0"/>
+        <w:spacing w:after="0" w:line="240" w:lineRule="auto"/>
+        <w:rPr>
+          <w:rFonts w:ascii="Consolas" w:hAnsi="Consolas" w:cs="Consolas"/>
+          <w:color w:val="000000"/>
+          <w:sz w:val="16"/>
+          <w:szCs w:val="16"/>
+        </w:rPr>
+      </w:pPr>
+      <w:proofErr w:type="gramEnd"/>
+      <w:r>
+        <w:rPr>
+          <w:rFonts w:ascii="Consolas" w:hAnsi="Consolas" w:cs="Consolas"/>
+          <w:color w:val="000000"/>
+          <w:sz w:val="16"/>
+          <w:szCs w:val="16"/>
+        </w:rPr>
+        <w:t xml:space="preserve">    </w:t>
+      </w:r>
+      <w:proofErr w:type="spellStart"/>
+      <w:proofErr w:type="gramStart"/>
+      <w:r>
+        <w:rPr>
+          <w:rFonts w:ascii="Consolas" w:hAnsi="Consolas" w:cs="Consolas"/>
+          <w:color w:val="0000FF"/>
+          <w:sz w:val="16"/>
+          <w:szCs w:val="16"/>
+        </w:rPr>
+        <w:t>public</w:t>
+      </w:r>
+      <w:proofErr w:type="spellEnd"/>
+      <w:proofErr w:type="gramEnd"/>
+      <w:r>
+        <w:rPr>
+          <w:rFonts w:ascii="Consolas" w:hAnsi="Consolas" w:cs="Consolas"/>
+          <w:color w:val="000000"/>
+          <w:sz w:val="16"/>
+          <w:szCs w:val="16"/>
+        </w:rPr>
+        <w:t xml:space="preserve"> </w:t>
+      </w:r>
+      <w:proofErr w:type="spellStart"/>
+      <w:r>
+        <w:rPr>
+          <w:rFonts w:ascii="Consolas" w:hAnsi="Consolas" w:cs="Consolas"/>
+          <w:color w:val="0000FF"/>
+          <w:sz w:val="16"/>
+          <w:szCs w:val="16"/>
+        </w:rPr>
+        <w:t>class</w:t>
+      </w:r>
+      <w:proofErr w:type="spellEnd"/>
+      <w:r>
+        <w:rPr>
+          <w:rFonts w:ascii="Consolas" w:hAnsi="Consolas" w:cs="Consolas"/>
+          <w:color w:val="000000"/>
+          <w:sz w:val="16"/>
+          <w:szCs w:val="16"/>
+        </w:rPr>
+        <w:t xml:space="preserve"> </w:t>
+      </w:r>
+      <w:r>
+        <w:rPr>
+          <w:rFonts w:ascii="Consolas" w:hAnsi="Consolas" w:cs="Consolas"/>
+          <w:color w:val="2B91AF"/>
+          <w:sz w:val="16"/>
+          <w:szCs w:val="16"/>
+        </w:rPr>
+        <w:t>Pedido</w:t>
+      </w:r>
+    </w:p>
+    <w:p>
+      <w:pPr>
+        <w:autoSpaceDE w:val="0"/>
+        <w:autoSpaceDN w:val="0"/>
+        <w:adjustRightInd w:val="0"/>
+        <w:spacing w:after="0" w:line="240" w:lineRule="auto"/>
+        <w:rPr>
+          <w:rFonts w:ascii="Consolas" w:hAnsi="Consolas" w:cs="Consolas"/>
+          <w:color w:val="000000"/>
+          <w:sz w:val="16"/>
+          <w:szCs w:val="16"/>
+        </w:rPr>
+      </w:pPr>
+      <w:r>
+        <w:rPr>
+          <w:rFonts w:ascii="Consolas" w:hAnsi="Consolas" w:cs="Consolas"/>
+          <w:color w:val="000000"/>
+          <w:sz w:val="16"/>
+          <w:szCs w:val="16"/>
+        </w:rPr>
+        <w:t xml:space="preserve">    </w:t>
+      </w:r>
+      <w:proofErr w:type="gramStart"/>
+      <w:r>
+        <w:rPr>
+          <w:rFonts w:ascii="Consolas" w:hAnsi="Consolas" w:cs="Consolas"/>
+          <w:color w:val="000000"/>
+          <w:sz w:val="16"/>
+          <w:szCs w:val="16"/>
+        </w:rPr>
+        <w:t>{</w:t>
+      </w:r>
+    </w:p>
+    <w:p>
+      <w:pPr>
+        <w:autoSpaceDE w:val="0"/>
+        <w:autoSpaceDN w:val="0"/>
+        <w:adjustRightInd w:val="0"/>
+        <w:spacing w:after="0" w:line="240" w:lineRule="auto"/>
+        <w:rPr>
+          <w:rFonts w:ascii="Consolas" w:hAnsi="Consolas" w:cs="Consolas"/>
+          <w:color w:val="000000"/>
+          <w:sz w:val="16"/>
+          <w:szCs w:val="16"/>
+        </w:rPr>
+      </w:pPr>
+      <w:proofErr w:type="gramEnd"/>
+      <w:r>
+        <w:rPr>
+          <w:rFonts w:ascii="Consolas" w:hAnsi="Consolas" w:cs="Consolas"/>
+          <w:color w:val="000000"/>
+          <w:sz w:val="16"/>
+          <w:szCs w:val="16"/>
+        </w:rPr>
+        <w:t xml:space="preserve">        </w:t>
+      </w:r>
+      <w:proofErr w:type="spellStart"/>
+      <w:proofErr w:type="gramStart"/>
+      <w:r>
+        <w:rPr>
+          <w:rFonts w:ascii="Consolas" w:hAnsi="Consolas" w:cs="Consolas"/>
+          <w:color w:val="0000FF"/>
+          <w:sz w:val="16"/>
+          <w:szCs w:val="16"/>
+        </w:rPr>
+        <w:t>public</w:t>
+      </w:r>
+      <w:proofErr w:type="spellEnd"/>
+      <w:proofErr w:type="gramEnd"/>
+      <w:r>
+        <w:rPr>
+          <w:rFonts w:ascii="Consolas" w:hAnsi="Consolas" w:cs="Consolas"/>
+          <w:color w:val="000000"/>
+          <w:sz w:val="16"/>
+          <w:szCs w:val="16"/>
+        </w:rPr>
+        <w:t xml:space="preserve"> </w:t>
+      </w:r>
+      <w:proofErr w:type="spellStart"/>
+      <w:r>
+        <w:rPr>
+          <w:rFonts w:ascii="Consolas" w:hAnsi="Consolas" w:cs="Consolas"/>
+          <w:color w:val="0000FF"/>
+          <w:sz w:val="16"/>
+          <w:szCs w:val="16"/>
+        </w:rPr>
+        <w:t>int</w:t>
+      </w:r>
+      <w:proofErr w:type="spellEnd"/>
+      <w:r>
+        <w:rPr>
+          <w:rFonts w:ascii="Consolas" w:hAnsi="Consolas" w:cs="Consolas"/>
+          <w:color w:val="000000"/>
+          <w:sz w:val="16"/>
+          <w:szCs w:val="16"/>
+        </w:rPr>
+        <w:t xml:space="preserve"> Id { </w:t>
+      </w:r>
+      <w:proofErr w:type="spellStart"/>
+      <w:r>
+        <w:rPr>
+          <w:rFonts w:ascii="Consolas" w:hAnsi="Consolas" w:cs="Consolas"/>
+          <w:color w:val="0000FF"/>
+          <w:sz w:val="16"/>
+          <w:szCs w:val="16"/>
+        </w:rPr>
+        <w:t>get</w:t>
+      </w:r>
+      <w:proofErr w:type="spellEnd"/>
+      <w:r>
+        <w:rPr>
+          <w:rFonts w:ascii="Consolas" w:hAnsi="Consolas" w:cs="Consolas"/>
+          <w:color w:val="000000"/>
+          <w:sz w:val="16"/>
+          <w:szCs w:val="16"/>
+        </w:rPr>
+        <w:t xml:space="preserve">; </w:t>
+      </w:r>
+      <w:r>
+        <w:rPr>
+          <w:rFonts w:ascii="Consolas" w:hAnsi="Consolas" w:cs="Consolas"/>
+          <w:color w:val="0000FF"/>
+          <w:sz w:val="16"/>
+          <w:szCs w:val="16"/>
+        </w:rPr>
+        <w:t>set</w:t>
+      </w:r>
+      <w:r>
+        <w:rPr>
+          <w:rFonts w:ascii="Consolas" w:hAnsi="Consolas" w:cs="Consolas"/>
+          <w:color w:val="000000"/>
+          <w:sz w:val="16"/>
+          <w:szCs w:val="16"/>
+        </w:rPr>
+        <w:t>; }</w:t>
+      </w:r>
+    </w:p>
+    <w:p>
+      <w:pPr>
+        <w:autoSpaceDE w:val="0"/>
+        <w:autoSpaceDN w:val="0"/>
+        <w:adjustRightInd w:val="0"/>
+        <w:spacing w:after="0" w:line="240" w:lineRule="auto"/>
+        <w:rPr>
+          <w:rFonts w:ascii="Consolas" w:hAnsi="Consolas" w:cs="Consolas"/>
+          <w:color w:val="000000"/>
+          <w:sz w:val="16"/>
+          <w:szCs w:val="16"/>
+        </w:rPr>
+      </w:pPr>
+      <w:r>
+        <w:rPr>
+          <w:rFonts w:ascii="Consolas" w:hAnsi="Consolas" w:cs="Consolas"/>
+          <w:color w:val="000000"/>
+          <w:sz w:val="16"/>
+          <w:szCs w:val="16"/>
+        </w:rPr>
+        <w:t xml:space="preserve">        </w:t>
+      </w:r>
+      <w:proofErr w:type="spellStart"/>
+      <w:proofErr w:type="gramStart"/>
+      <w:r>
+        <w:rPr>
+          <w:rFonts w:ascii="Consolas" w:hAnsi="Consolas" w:cs="Consolas"/>
+          <w:color w:val="0000FF"/>
+          <w:sz w:val="16"/>
+          <w:szCs w:val="16"/>
+        </w:rPr>
+        <w:t>public</w:t>
+      </w:r>
+      <w:proofErr w:type="spellEnd"/>
+      <w:proofErr w:type="gramEnd"/>
+      <w:r>
+        <w:rPr>
+          <w:rFonts w:ascii="Consolas" w:hAnsi="Consolas" w:cs="Consolas"/>
+          <w:color w:val="000000"/>
+          <w:sz w:val="16"/>
+          <w:szCs w:val="16"/>
+        </w:rPr>
+        <w:t xml:space="preserve"> </w:t>
+      </w:r>
+      <w:proofErr w:type="spellStart"/>
+      <w:r>
+        <w:rPr>
+          <w:rFonts w:ascii="Consolas" w:hAnsi="Consolas" w:cs="Consolas"/>
+          <w:color w:val="000000"/>
+          <w:sz w:val="16"/>
+          <w:szCs w:val="16"/>
+        </w:rPr>
+        <w:t>DateTime</w:t>
+      </w:r>
+      <w:proofErr w:type="spellEnd"/>
+      <w:r>
+        <w:rPr>
+          <w:rFonts w:ascii="Consolas" w:hAnsi="Consolas" w:cs="Consolas"/>
+          <w:color w:val="000000"/>
+          <w:sz w:val="16"/>
+          <w:szCs w:val="16"/>
+        </w:rPr>
+        <w:t xml:space="preserve"> </w:t>
+      </w:r>
+      <w:proofErr w:type="spellStart"/>
+      <w:r>
+        <w:rPr>
+          <w:rFonts w:ascii="Consolas" w:hAnsi="Consolas" w:cs="Consolas"/>
+          <w:color w:val="000000"/>
+          <w:sz w:val="16"/>
+          <w:szCs w:val="16"/>
+        </w:rPr>
+        <w:t>DataPedido</w:t>
+      </w:r>
+      <w:proofErr w:type="spellEnd"/>
+      <w:r>
+        <w:rPr>
+          <w:rFonts w:ascii="Consolas" w:hAnsi="Consolas" w:cs="Consolas"/>
+          <w:color w:val="000000"/>
+          <w:sz w:val="16"/>
+          <w:szCs w:val="16"/>
+        </w:rPr>
+        <w:t xml:space="preserve"> { </w:t>
+      </w:r>
+      <w:proofErr w:type="spellStart"/>
+      <w:r>
+        <w:rPr>
+          <w:rFonts w:ascii="Consolas" w:hAnsi="Consolas" w:cs="Consolas"/>
+          <w:color w:val="0000FF"/>
+          <w:sz w:val="16"/>
+          <w:szCs w:val="16"/>
+        </w:rPr>
+        <w:t>get</w:t>
+      </w:r>
+      <w:proofErr w:type="spellEnd"/>
+      <w:r>
+        <w:rPr>
+          <w:rFonts w:ascii="Consolas" w:hAnsi="Consolas" w:cs="Consolas"/>
+          <w:color w:val="000000"/>
+          <w:sz w:val="16"/>
+          <w:szCs w:val="16"/>
+        </w:rPr>
+        <w:t xml:space="preserve">; </w:t>
+      </w:r>
+      <w:r>
+        <w:rPr>
+          <w:rFonts w:ascii="Consolas" w:hAnsi="Consolas" w:cs="Consolas"/>
+          <w:color w:val="0000FF"/>
+          <w:sz w:val="16"/>
+          <w:szCs w:val="16"/>
+        </w:rPr>
+        <w:t>set</w:t>
+      </w:r>
+      <w:r>
+        <w:rPr>
+          <w:rFonts w:ascii="Consolas" w:hAnsi="Consolas" w:cs="Consolas"/>
+          <w:color w:val="000000"/>
+          <w:sz w:val="16"/>
+          <w:szCs w:val="16"/>
+        </w:rPr>
+        <w:t>; }</w:t>
+      </w:r>
+    </w:p>
+    <w:p>
+      <w:pPr>
+        <w:autoSpaceDE w:val="0"/>
+        <w:autoSpaceDN w:val="0"/>
+        <w:adjustRightInd w:val="0"/>
+        <w:spacing w:after="0" w:line="240" w:lineRule="auto"/>
+        <w:rPr>
+          <w:rFonts w:ascii="Consolas" w:hAnsi="Consolas" w:cs="Consolas"/>
+          <w:color w:val="000000"/>
+          <w:sz w:val="16"/>
+          <w:szCs w:val="16"/>
+        </w:rPr>
+      </w:pPr>
+      <w:r>
+        <w:rPr>
+          <w:rFonts w:ascii="Consolas" w:hAnsi="Consolas" w:cs="Consolas"/>
+          <w:color w:val="000000"/>
+          <w:sz w:val="16"/>
+          <w:szCs w:val="16"/>
+        </w:rPr>
+        <w:t xml:space="preserve">        </w:t>
+      </w:r>
+      <w:proofErr w:type="spellStart"/>
+      <w:proofErr w:type="gramStart"/>
+      <w:r>
+        <w:rPr>
+          <w:rFonts w:ascii="Consolas" w:hAnsi="Consolas" w:cs="Consolas"/>
+          <w:color w:val="0000FF"/>
+          <w:sz w:val="16"/>
+          <w:szCs w:val="16"/>
+        </w:rPr>
+        <w:t>public</w:t>
+      </w:r>
+      <w:proofErr w:type="spellEnd"/>
+      <w:proofErr w:type="gramEnd"/>
+      <w:r>
+        <w:rPr>
+          <w:rFonts w:ascii="Consolas" w:hAnsi="Consolas" w:cs="Consolas"/>
+          <w:color w:val="000000"/>
+          <w:sz w:val="16"/>
+          <w:szCs w:val="16"/>
+        </w:rPr>
+        <w:t xml:space="preserve"> </w:t>
+      </w:r>
+      <w:proofErr w:type="spellStart"/>
+      <w:r>
+        <w:rPr>
+          <w:rFonts w:ascii="Consolas" w:hAnsi="Consolas" w:cs="Consolas"/>
+          <w:color w:val="0000FF"/>
+          <w:sz w:val="16"/>
+          <w:szCs w:val="16"/>
+        </w:rPr>
+        <w:t>int</w:t>
+      </w:r>
+      <w:proofErr w:type="spellEnd"/>
+      <w:r>
+        <w:rPr>
+          <w:rFonts w:ascii="Consolas" w:hAnsi="Consolas" w:cs="Consolas"/>
+          <w:color w:val="000000"/>
+          <w:sz w:val="16"/>
+          <w:szCs w:val="16"/>
+        </w:rPr>
+        <w:t xml:space="preserve"> </w:t>
+      </w:r>
+      <w:proofErr w:type="spellStart"/>
+      <w:r>
+        <w:rPr>
+          <w:rFonts w:ascii="Consolas" w:hAnsi="Consolas" w:cs="Consolas"/>
+          <w:color w:val="000000"/>
+          <w:sz w:val="16"/>
+          <w:szCs w:val="16"/>
+        </w:rPr>
+        <w:t>UsuarioId</w:t>
+      </w:r>
+      <w:proofErr w:type="spellEnd"/>
+      <w:r>
+        <w:rPr>
+          <w:rFonts w:ascii="Consolas" w:hAnsi="Consolas" w:cs="Consolas"/>
+          <w:color w:val="000000"/>
+          <w:sz w:val="16"/>
+          <w:szCs w:val="16"/>
+        </w:rPr>
+        <w:t xml:space="preserve"> { </w:t>
+      </w:r>
+      <w:proofErr w:type="spellStart"/>
+      <w:r>
+        <w:rPr>
+          <w:rFonts w:ascii="Consolas" w:hAnsi="Consolas" w:cs="Consolas"/>
+          <w:color w:val="0000FF"/>
+          <w:sz w:val="16"/>
+          <w:szCs w:val="16"/>
+        </w:rPr>
+        <w:t>get</w:t>
+      </w:r>
+      <w:proofErr w:type="spellEnd"/>
+      <w:r>
+        <w:rPr>
+          <w:rFonts w:ascii="Consolas" w:hAnsi="Consolas" w:cs="Consolas"/>
+          <w:color w:val="000000"/>
+          <w:sz w:val="16"/>
+          <w:szCs w:val="16"/>
+        </w:rPr>
+        <w:t xml:space="preserve">; </w:t>
+      </w:r>
+      <w:r>
+        <w:rPr>
+          <w:rFonts w:ascii="Consolas" w:hAnsi="Consolas" w:cs="Consolas"/>
+          <w:color w:val="0000FF"/>
+          <w:sz w:val="16"/>
+          <w:szCs w:val="16"/>
+        </w:rPr>
+        <w:t>set</w:t>
+      </w:r>
+      <w:r>
+        <w:rPr>
+          <w:rFonts w:ascii="Consolas" w:hAnsi="Consolas" w:cs="Consolas"/>
+          <w:color w:val="000000"/>
+          <w:sz w:val="16"/>
+          <w:szCs w:val="16"/>
+        </w:rPr>
+        <w:t>; }</w:t>
+      </w:r>
+    </w:p>
+    <w:p>
+      <w:pPr>
+        <w:autoSpaceDE w:val="0"/>
+        <w:autoSpaceDN w:val="0"/>
+        <w:adjustRightInd w:val="0"/>
+        <w:spacing w:after="0" w:line="240" w:lineRule="auto"/>
+        <w:rPr>
+          <w:rFonts w:ascii="Consolas" w:hAnsi="Consolas" w:cs="Consolas"/>
+          <w:color w:val="000000"/>
+          <w:sz w:val="16"/>
+          <w:szCs w:val="16"/>
+        </w:rPr>
+      </w:pPr>
+      <w:r>
+        <w:rPr>
+          <w:rFonts w:ascii="Consolas" w:hAnsi="Consolas" w:cs="Consolas"/>
+          <w:color w:val="000000"/>
+          <w:sz w:val="16"/>
+          <w:szCs w:val="16"/>
+        </w:rPr>
+        <w:t xml:space="preserve">        </w:t>
+      </w:r>
+      <w:proofErr w:type="spellStart"/>
+      <w:proofErr w:type="gramStart"/>
+      <w:r>
+        <w:rPr>
+          <w:rFonts w:ascii="Consolas" w:hAnsi="Consolas" w:cs="Consolas"/>
+          <w:color w:val="0000FF"/>
+          <w:sz w:val="16"/>
+          <w:szCs w:val="16"/>
+        </w:rPr>
+        <w:t>public</w:t>
+      </w:r>
+      <w:proofErr w:type="spellEnd"/>
+      <w:proofErr w:type="gramEnd"/>
+      <w:r>
+        <w:rPr>
+          <w:rFonts w:ascii="Consolas" w:hAnsi="Consolas" w:cs="Consolas"/>
+          <w:color w:val="000000"/>
+          <w:sz w:val="16"/>
+          <w:szCs w:val="16"/>
+        </w:rPr>
+        <w:t xml:space="preserve"> </w:t>
+      </w:r>
+      <w:proofErr w:type="spellStart"/>
+      <w:r>
+        <w:rPr>
+          <w:rFonts w:ascii="Consolas" w:hAnsi="Consolas" w:cs="Consolas"/>
+          <w:color w:val="000000"/>
+          <w:sz w:val="16"/>
+          <w:szCs w:val="16"/>
+        </w:rPr>
+        <w:t>DateTime</w:t>
+      </w:r>
+      <w:proofErr w:type="spellEnd"/>
+      <w:r>
+        <w:rPr>
+          <w:rFonts w:ascii="Consolas" w:hAnsi="Consolas" w:cs="Consolas"/>
+          <w:color w:val="000000"/>
+          <w:sz w:val="16"/>
+          <w:szCs w:val="16"/>
+        </w:rPr>
+        <w:t xml:space="preserve"> </w:t>
+      </w:r>
+      <w:proofErr w:type="spellStart"/>
+      <w:r>
+        <w:rPr>
+          <w:rFonts w:ascii="Consolas" w:hAnsi="Consolas" w:cs="Consolas"/>
+          <w:color w:val="000000"/>
+          <w:sz w:val="16"/>
+          <w:szCs w:val="16"/>
+        </w:rPr>
+        <w:t>DataPrevisaoEntrega</w:t>
+      </w:r>
+      <w:proofErr w:type="spellEnd"/>
+      <w:r>
+        <w:rPr>
+          <w:rFonts w:ascii="Consolas" w:hAnsi="Consolas" w:cs="Consolas"/>
+          <w:color w:val="000000"/>
+          <w:sz w:val="16"/>
+          <w:szCs w:val="16"/>
+        </w:rPr>
+        <w:t xml:space="preserve"> { </w:t>
+      </w:r>
+      <w:proofErr w:type="spellStart"/>
+      <w:r>
+        <w:rPr>
+          <w:rFonts w:ascii="Consolas" w:hAnsi="Consolas" w:cs="Consolas"/>
+          <w:color w:val="0000FF"/>
+          <w:sz w:val="16"/>
+          <w:szCs w:val="16"/>
+        </w:rPr>
+        <w:t>get</w:t>
+      </w:r>
+      <w:proofErr w:type="spellEnd"/>
+      <w:r>
+        <w:rPr>
+          <w:rFonts w:ascii="Consolas" w:hAnsi="Consolas" w:cs="Consolas"/>
+          <w:color w:val="000000"/>
+          <w:sz w:val="16"/>
+          <w:szCs w:val="16"/>
+        </w:rPr>
+        <w:t xml:space="preserve">; </w:t>
+      </w:r>
+      <w:r>
+        <w:rPr>
+          <w:rFonts w:ascii="Consolas" w:hAnsi="Consolas" w:cs="Consolas"/>
+          <w:color w:val="0000FF"/>
+          <w:sz w:val="16"/>
+          <w:szCs w:val="16"/>
+        </w:rPr>
+        <w:t>set</w:t>
+      </w:r>
+      <w:r>
+        <w:rPr>
+          <w:rFonts w:ascii="Consolas" w:hAnsi="Consolas" w:cs="Consolas"/>
+          <w:color w:val="000000"/>
+          <w:sz w:val="16"/>
+          <w:szCs w:val="16"/>
+        </w:rPr>
+        <w:t>; }</w:t>
+      </w:r>
+    </w:p>
+    <w:p>
+      <w:pPr>
+        <w:autoSpaceDE w:val="0"/>
+        <w:autoSpaceDN w:val="0"/>
+        <w:adjustRightInd w:val="0"/>
+        <w:spacing w:after="0" w:line="240" w:lineRule="auto"/>
+        <w:rPr>
+          <w:rFonts w:ascii="Consolas" w:hAnsi="Consolas" w:cs="Consolas"/>
+          <w:color w:val="000000"/>
+          <w:sz w:val="16"/>
+          <w:szCs w:val="16"/>
+        </w:rPr>
+      </w:pPr>
+      <w:r>
+        <w:rPr>
+          <w:rFonts w:ascii="Consolas" w:hAnsi="Consolas" w:cs="Consolas"/>
+          <w:color w:val="000000"/>
+          <w:sz w:val="16"/>
+          <w:szCs w:val="16"/>
+        </w:rPr>
+        <w:t xml:space="preserve">        </w:t>
+      </w:r>
+      <w:proofErr w:type="spellStart"/>
+      <w:proofErr w:type="gramStart"/>
+      <w:r>
+        <w:rPr>
+          <w:rFonts w:ascii="Consolas" w:hAnsi="Consolas" w:cs="Consolas"/>
+          <w:color w:val="0000FF"/>
+          <w:sz w:val="16"/>
+          <w:szCs w:val="16"/>
+        </w:rPr>
+        <w:t>public</w:t>
+      </w:r>
+      <w:proofErr w:type="spellEnd"/>
+      <w:proofErr w:type="gramEnd"/>
+      <w:r>
+        <w:rPr>
+          <w:rFonts w:ascii="Consolas" w:hAnsi="Consolas" w:cs="Consolas"/>
+          <w:color w:val="000000"/>
+          <w:sz w:val="16"/>
+          <w:szCs w:val="16"/>
+        </w:rPr>
+        <w:t xml:space="preserve"> </w:t>
+      </w:r>
+      <w:proofErr w:type="spellStart"/>
+      <w:r>
+        <w:rPr>
+          <w:rFonts w:ascii="Consolas" w:hAnsi="Consolas" w:cs="Consolas"/>
+          <w:color w:val="0000FF"/>
+          <w:sz w:val="16"/>
+          <w:szCs w:val="16"/>
+        </w:rPr>
+        <w:t>string</w:t>
+      </w:r>
+      <w:proofErr w:type="spellEnd"/>
+      <w:r>
+        <w:rPr>
+          <w:rFonts w:ascii="Consolas" w:hAnsi="Consolas" w:cs="Consolas"/>
+          <w:color w:val="000000"/>
+          <w:sz w:val="16"/>
+          <w:szCs w:val="16"/>
+        </w:rPr>
+        <w:t xml:space="preserve"> CEP { </w:t>
+      </w:r>
+      <w:proofErr w:type="spellStart"/>
+      <w:r>
+        <w:rPr>
+          <w:rFonts w:ascii="Consolas" w:hAnsi="Consolas" w:cs="Consolas"/>
+          <w:color w:val="0000FF"/>
+          <w:sz w:val="16"/>
+          <w:szCs w:val="16"/>
+        </w:rPr>
+        <w:t>get</w:t>
+      </w:r>
+      <w:proofErr w:type="spellEnd"/>
+      <w:r>
+        <w:rPr>
+          <w:rFonts w:ascii="Consolas" w:hAnsi="Consolas" w:cs="Consolas"/>
+          <w:color w:val="000000"/>
+          <w:sz w:val="16"/>
+          <w:szCs w:val="16"/>
+        </w:rPr>
+        <w:t xml:space="preserve">; </w:t>
+      </w:r>
+      <w:r>
+        <w:rPr>
+          <w:rFonts w:ascii="Consolas" w:hAnsi="Consolas" w:cs="Consolas"/>
+          <w:color w:val="0000FF"/>
+          <w:sz w:val="16"/>
+          <w:szCs w:val="16"/>
+        </w:rPr>
+        <w:t>set</w:t>
+      </w:r>
+      <w:r>
+        <w:rPr>
+          <w:rFonts w:ascii="Consolas" w:hAnsi="Consolas" w:cs="Consolas"/>
+          <w:color w:val="000000"/>
+          <w:sz w:val="16"/>
+          <w:szCs w:val="16"/>
+        </w:rPr>
+        <w:t>; }</w:t>
+      </w:r>
+    </w:p>
+    <w:p>
+      <w:pPr>
+        <w:autoSpaceDE w:val="0"/>
+        <w:autoSpaceDN w:val="0"/>
+        <w:adjustRightInd w:val="0"/>
+        <w:spacing w:after="0" w:line="240" w:lineRule="auto"/>
+        <w:rPr>
+          <w:rFonts w:ascii="Consolas" w:hAnsi="Consolas" w:cs="Consolas"/>
+          <w:color w:val="000000"/>
+          <w:sz w:val="16"/>
+          <w:szCs w:val="16"/>
+        </w:rPr>
+      </w:pPr>
+      <w:r>
+        <w:rPr>
+          <w:rFonts w:ascii="Consolas" w:hAnsi="Consolas" w:cs="Consolas"/>
+          <w:color w:val="000000"/>
+          <w:sz w:val="16"/>
+          <w:szCs w:val="16"/>
+        </w:rPr>
+        <w:t xml:space="preserve">        </w:t>
+      </w:r>
+      <w:proofErr w:type="spellStart"/>
+      <w:proofErr w:type="gramStart"/>
+      <w:r>
+        <w:rPr>
+          <w:rFonts w:ascii="Consolas" w:hAnsi="Consolas" w:cs="Consolas"/>
+          <w:color w:val="0000FF"/>
+          <w:sz w:val="16"/>
+          <w:szCs w:val="16"/>
+        </w:rPr>
+        <w:t>public</w:t>
+      </w:r>
+      <w:proofErr w:type="spellEnd"/>
+      <w:proofErr w:type="gramEnd"/>
+      <w:r>
+        <w:rPr>
+          <w:rFonts w:ascii="Consolas" w:hAnsi="Consolas" w:cs="Consolas"/>
+          <w:color w:val="000000"/>
+          <w:sz w:val="16"/>
+          <w:szCs w:val="16"/>
+        </w:rPr>
+        <w:t xml:space="preserve"> </w:t>
+      </w:r>
+      <w:proofErr w:type="spellStart"/>
+      <w:r>
+        <w:rPr>
+          <w:rFonts w:ascii="Consolas" w:hAnsi="Consolas" w:cs="Consolas"/>
+          <w:color w:val="0000FF"/>
+          <w:sz w:val="16"/>
+          <w:szCs w:val="16"/>
+        </w:rPr>
+        <w:t>string</w:t>
+      </w:r>
+      <w:proofErr w:type="spellEnd"/>
+      <w:r>
+        <w:rPr>
+          <w:rFonts w:ascii="Consolas" w:hAnsi="Consolas" w:cs="Consolas"/>
+          <w:color w:val="000000"/>
+          <w:sz w:val="16"/>
+          <w:szCs w:val="16"/>
+        </w:rPr>
+        <w:t xml:space="preserve"> Estado { </w:t>
+      </w:r>
+      <w:proofErr w:type="spellStart"/>
+      <w:r>
+        <w:rPr>
+          <w:rFonts w:ascii="Consolas" w:hAnsi="Consolas" w:cs="Consolas"/>
+          <w:color w:val="0000FF"/>
+          <w:sz w:val="16"/>
+          <w:szCs w:val="16"/>
+        </w:rPr>
+        <w:t>get</w:t>
+      </w:r>
+      <w:proofErr w:type="spellEnd"/>
+      <w:r>
+        <w:rPr>
+          <w:rFonts w:ascii="Consolas" w:hAnsi="Consolas" w:cs="Consolas"/>
+          <w:color w:val="000000"/>
+          <w:sz w:val="16"/>
+          <w:szCs w:val="16"/>
+        </w:rPr>
+        <w:t xml:space="preserve">; </w:t>
+      </w:r>
+      <w:r>
+        <w:rPr>
+          <w:rFonts w:ascii="Consolas" w:hAnsi="Consolas" w:cs="Consolas"/>
+          <w:color w:val="0000FF"/>
+          <w:sz w:val="16"/>
+          <w:szCs w:val="16"/>
+        </w:rPr>
+        <w:t>set</w:t>
+      </w:r>
+      <w:r>
+        <w:rPr>
+          <w:rFonts w:ascii="Consolas" w:hAnsi="Consolas" w:cs="Consolas"/>
+          <w:color w:val="000000"/>
+          <w:sz w:val="16"/>
+          <w:szCs w:val="16"/>
+        </w:rPr>
+        <w:t>; }</w:t>
+      </w:r>
+    </w:p>
+    <w:p>
+      <w:pPr>
+        <w:autoSpaceDE w:val="0"/>
+        <w:autoSpaceDN w:val="0"/>
+        <w:adjustRightInd w:val="0"/>
+        <w:spacing w:after="0" w:line="240" w:lineRule="auto"/>
+        <w:rPr>
+          <w:rFonts w:ascii="Consolas" w:hAnsi="Consolas" w:cs="Consolas"/>
+          <w:color w:val="000000"/>
+          <w:sz w:val="16"/>
+          <w:szCs w:val="16"/>
+        </w:rPr>
+      </w:pPr>
+      <w:r>
+        <w:rPr>
+          <w:rFonts w:ascii="Consolas" w:hAnsi="Consolas" w:cs="Consolas"/>
+          <w:color w:val="000000"/>
+          <w:sz w:val="16"/>
+          <w:szCs w:val="16"/>
+        </w:rPr>
+        <w:t xml:space="preserve">        </w:t>
+      </w:r>
+      <w:proofErr w:type="spellStart"/>
+      <w:proofErr w:type="gramStart"/>
+      <w:r>
+        <w:rPr>
+          <w:rFonts w:ascii="Consolas" w:hAnsi="Consolas" w:cs="Consolas"/>
+          <w:color w:val="0000FF"/>
+          <w:sz w:val="16"/>
+          <w:szCs w:val="16"/>
+        </w:rPr>
+        <w:t>public</w:t>
+      </w:r>
+      <w:proofErr w:type="spellEnd"/>
+      <w:proofErr w:type="gramEnd"/>
+      <w:r>
+        <w:rPr>
+          <w:rFonts w:ascii="Consolas" w:hAnsi="Consolas" w:cs="Consolas"/>
+          <w:color w:val="000000"/>
+          <w:sz w:val="16"/>
+          <w:szCs w:val="16"/>
+        </w:rPr>
+        <w:t xml:space="preserve"> </w:t>
+      </w:r>
+      <w:proofErr w:type="spellStart"/>
+      <w:r>
+        <w:rPr>
+          <w:rFonts w:ascii="Consolas" w:hAnsi="Consolas" w:cs="Consolas"/>
+          <w:color w:val="0000FF"/>
+          <w:sz w:val="16"/>
+          <w:szCs w:val="16"/>
+        </w:rPr>
+        <w:t>string</w:t>
+      </w:r>
+      <w:proofErr w:type="spellEnd"/>
+      <w:r>
+        <w:rPr>
+          <w:rFonts w:ascii="Consolas" w:hAnsi="Consolas" w:cs="Consolas"/>
+          <w:color w:val="000000"/>
+          <w:sz w:val="16"/>
+          <w:szCs w:val="16"/>
+        </w:rPr>
+        <w:t xml:space="preserve"> Cidade { </w:t>
+      </w:r>
+      <w:proofErr w:type="spellStart"/>
+      <w:r>
+        <w:rPr>
+          <w:rFonts w:ascii="Consolas" w:hAnsi="Consolas" w:cs="Consolas"/>
+          <w:color w:val="0000FF"/>
+          <w:sz w:val="16"/>
+          <w:szCs w:val="16"/>
+        </w:rPr>
+        <w:t>get</w:t>
+      </w:r>
+      <w:proofErr w:type="spellEnd"/>
+      <w:r>
+        <w:rPr>
+          <w:rFonts w:ascii="Consolas" w:hAnsi="Consolas" w:cs="Consolas"/>
+          <w:color w:val="000000"/>
+          <w:sz w:val="16"/>
+          <w:szCs w:val="16"/>
+        </w:rPr>
+        <w:t xml:space="preserve">; </w:t>
+      </w:r>
+      <w:r>
+        <w:rPr>
+          <w:rFonts w:ascii="Consolas" w:hAnsi="Consolas" w:cs="Consolas"/>
+          <w:color w:val="0000FF"/>
+          <w:sz w:val="16"/>
+          <w:szCs w:val="16"/>
+        </w:rPr>
+        <w:t>set</w:t>
+      </w:r>
+      <w:r>
+        <w:rPr>
+          <w:rFonts w:ascii="Consolas" w:hAnsi="Consolas" w:cs="Consolas"/>
+          <w:color w:val="000000"/>
+          <w:sz w:val="16"/>
+          <w:szCs w:val="16"/>
+        </w:rPr>
+        <w:t>; }</w:t>
+      </w:r>
+    </w:p>
+    <w:p>
+      <w:pPr>
+        <w:autoSpaceDE w:val="0"/>
+        <w:autoSpaceDN w:val="0"/>
+        <w:adjustRightInd w:val="0"/>
+        <w:spacing w:after="0" w:line="240" w:lineRule="auto"/>
+        <w:rPr>
+          <w:rFonts w:ascii="Consolas" w:hAnsi="Consolas" w:cs="Consolas"/>
+          <w:color w:val="000000"/>
+          <w:sz w:val="16"/>
+          <w:szCs w:val="16"/>
+        </w:rPr>
+      </w:pPr>
+      <w:r>
+        <w:rPr>
+          <w:rFonts w:ascii="Consolas" w:hAnsi="Consolas" w:cs="Consolas"/>
+          <w:color w:val="000000"/>
+          <w:sz w:val="16"/>
+          <w:szCs w:val="16"/>
+        </w:rPr>
+        <w:t xml:space="preserve">        </w:t>
+      </w:r>
+      <w:proofErr w:type="spellStart"/>
+      <w:proofErr w:type="gramStart"/>
+      <w:r>
+        <w:rPr>
+          <w:rFonts w:ascii="Consolas" w:hAnsi="Consolas" w:cs="Consolas"/>
+          <w:color w:val="0000FF"/>
+          <w:sz w:val="16"/>
+          <w:szCs w:val="16"/>
+        </w:rPr>
+        <w:t>public</w:t>
+      </w:r>
+      <w:proofErr w:type="spellEnd"/>
+      <w:proofErr w:type="gramEnd"/>
+      <w:r>
+        <w:rPr>
+          <w:rFonts w:ascii="Consolas" w:hAnsi="Consolas" w:cs="Consolas"/>
+          <w:color w:val="000000"/>
+          <w:sz w:val="16"/>
+          <w:szCs w:val="16"/>
+        </w:rPr>
+        <w:t xml:space="preserve"> </w:t>
+      </w:r>
+      <w:proofErr w:type="spellStart"/>
+      <w:r>
+        <w:rPr>
+          <w:rFonts w:ascii="Consolas" w:hAnsi="Consolas" w:cs="Consolas"/>
+          <w:color w:val="0000FF"/>
+          <w:sz w:val="16"/>
+          <w:szCs w:val="16"/>
+        </w:rPr>
+        <w:t>string</w:t>
+      </w:r>
+      <w:proofErr w:type="spellEnd"/>
+      <w:r>
+        <w:rPr>
+          <w:rFonts w:ascii="Consolas" w:hAnsi="Consolas" w:cs="Consolas"/>
+          <w:color w:val="000000"/>
+          <w:sz w:val="16"/>
+          <w:szCs w:val="16"/>
+        </w:rPr>
+        <w:t xml:space="preserve"> </w:t>
+      </w:r>
+      <w:proofErr w:type="spellStart"/>
+      <w:r>
+        <w:rPr>
+          <w:rFonts w:ascii="Consolas" w:hAnsi="Consolas" w:cs="Consolas"/>
+          <w:color w:val="000000"/>
+          <w:sz w:val="16"/>
+          <w:szCs w:val="16"/>
+        </w:rPr>
+        <w:t>EnderecoCompleto</w:t>
+      </w:r>
+      <w:proofErr w:type="spellEnd"/>
+      <w:r>
+        <w:rPr>
+          <w:rFonts w:ascii="Consolas" w:hAnsi="Consolas" w:cs="Consolas"/>
+          <w:color w:val="000000"/>
+          <w:sz w:val="16"/>
+          <w:szCs w:val="16"/>
+        </w:rPr>
+        <w:t xml:space="preserve"> { </w:t>
+      </w:r>
+      <w:proofErr w:type="spellStart"/>
+      <w:r>
+        <w:rPr>
+          <w:rFonts w:ascii="Consolas" w:hAnsi="Consolas" w:cs="Consolas"/>
+          <w:color w:val="0000FF"/>
+          <w:sz w:val="16"/>
+          <w:szCs w:val="16"/>
+        </w:rPr>
+        <w:t>get</w:t>
+      </w:r>
+      <w:proofErr w:type="spellEnd"/>
+      <w:r>
+        <w:rPr>
+          <w:rFonts w:ascii="Consolas" w:hAnsi="Consolas" w:cs="Consolas"/>
+          <w:color w:val="000000"/>
+          <w:sz w:val="16"/>
+          <w:szCs w:val="16"/>
+        </w:rPr>
+        <w:t xml:space="preserve">; </w:t>
+      </w:r>
+      <w:r>
+        <w:rPr>
+          <w:rFonts w:ascii="Consolas" w:hAnsi="Consolas" w:cs="Consolas"/>
+          <w:color w:val="0000FF"/>
+          <w:sz w:val="16"/>
+          <w:szCs w:val="16"/>
+        </w:rPr>
+        <w:t>set</w:t>
+      </w:r>
+      <w:r>
+        <w:rPr>
+          <w:rFonts w:ascii="Consolas" w:hAnsi="Consolas" w:cs="Consolas"/>
+          <w:color w:val="000000"/>
+          <w:sz w:val="16"/>
+          <w:szCs w:val="16"/>
+        </w:rPr>
+        <w:t>; }</w:t>
+      </w:r>
+    </w:p>
+    <w:p>
+      <w:pPr>
+        <w:autoSpaceDE w:val="0"/>
+        <w:autoSpaceDN w:val="0"/>
+        <w:adjustRightInd w:val="0"/>
+        <w:spacing w:after="0" w:line="240" w:lineRule="auto"/>
+        <w:rPr>
+          <w:rFonts w:ascii="Consolas" w:hAnsi="Consolas" w:cs="Consolas"/>
+          <w:color w:val="000000"/>
+          <w:sz w:val="16"/>
+          <w:szCs w:val="16"/>
+        </w:rPr>
+      </w:pPr>
+      <w:r>
+        <w:rPr>
+          <w:rFonts w:ascii="Consolas" w:hAnsi="Consolas" w:cs="Consolas"/>
+          <w:color w:val="000000"/>
+          <w:sz w:val="16"/>
+          <w:szCs w:val="16"/>
+        </w:rPr>
+        <w:t xml:space="preserve">        </w:t>
+      </w:r>
+      <w:proofErr w:type="spellStart"/>
+      <w:proofErr w:type="gramStart"/>
+      <w:r>
+        <w:rPr>
+          <w:rFonts w:ascii="Consolas" w:hAnsi="Consolas" w:cs="Consolas"/>
+          <w:color w:val="0000FF"/>
+          <w:sz w:val="16"/>
+          <w:szCs w:val="16"/>
+        </w:rPr>
+        <w:t>public</w:t>
+      </w:r>
+      <w:proofErr w:type="spellEnd"/>
+      <w:proofErr w:type="gramEnd"/>
+      <w:r>
+        <w:rPr>
+          <w:rFonts w:ascii="Consolas" w:hAnsi="Consolas" w:cs="Consolas"/>
+          <w:color w:val="000000"/>
+          <w:sz w:val="16"/>
+          <w:szCs w:val="16"/>
+        </w:rPr>
+        <w:t xml:space="preserve"> </w:t>
+      </w:r>
+      <w:proofErr w:type="spellStart"/>
+      <w:r>
+        <w:rPr>
+          <w:rFonts w:ascii="Consolas" w:hAnsi="Consolas" w:cs="Consolas"/>
+          <w:color w:val="0000FF"/>
+          <w:sz w:val="16"/>
+          <w:szCs w:val="16"/>
+        </w:rPr>
+        <w:t>int</w:t>
+      </w:r>
+      <w:proofErr w:type="spellEnd"/>
+      <w:r>
+        <w:rPr>
+          <w:rFonts w:ascii="Consolas" w:hAnsi="Consolas" w:cs="Consolas"/>
+          <w:color w:val="000000"/>
+          <w:sz w:val="16"/>
+          <w:szCs w:val="16"/>
+        </w:rPr>
+        <w:t xml:space="preserve"> </w:t>
+      </w:r>
+      <w:proofErr w:type="spellStart"/>
+      <w:r>
+        <w:rPr>
+          <w:rFonts w:ascii="Consolas" w:hAnsi="Consolas" w:cs="Consolas"/>
+          <w:color w:val="000000"/>
+          <w:sz w:val="16"/>
+          <w:szCs w:val="16"/>
+        </w:rPr>
+        <w:t>NumeroEndereco</w:t>
+      </w:r>
+      <w:proofErr w:type="spellEnd"/>
+      <w:r>
+        <w:rPr>
+          <w:rFonts w:ascii="Consolas" w:hAnsi="Consolas" w:cs="Consolas"/>
+          <w:color w:val="000000"/>
+          <w:sz w:val="16"/>
+          <w:szCs w:val="16"/>
+        </w:rPr>
+        <w:t xml:space="preserve"> { </w:t>
+      </w:r>
+      <w:proofErr w:type="spellStart"/>
+      <w:r>
+        <w:rPr>
+          <w:rFonts w:ascii="Consolas" w:hAnsi="Consolas" w:cs="Consolas"/>
+          <w:color w:val="0000FF"/>
+          <w:sz w:val="16"/>
+          <w:szCs w:val="16"/>
+        </w:rPr>
+        <w:t>get</w:t>
+      </w:r>
+      <w:proofErr w:type="spellEnd"/>
+      <w:r>
+        <w:rPr>
+          <w:rFonts w:ascii="Consolas" w:hAnsi="Consolas" w:cs="Consolas"/>
+          <w:color w:val="000000"/>
+          <w:sz w:val="16"/>
+          <w:szCs w:val="16"/>
+        </w:rPr>
+        <w:t xml:space="preserve">; </w:t>
+      </w:r>
+      <w:r>
+        <w:rPr>
+          <w:rFonts w:ascii="Consolas" w:hAnsi="Consolas" w:cs="Consolas"/>
+          <w:color w:val="0000FF"/>
+          <w:sz w:val="16"/>
+          <w:szCs w:val="16"/>
+        </w:rPr>
+        <w:t>set</w:t>
+      </w:r>
+      <w:r>
+        <w:rPr>
+          <w:rFonts w:ascii="Consolas" w:hAnsi="Consolas" w:cs="Consolas"/>
+          <w:color w:val="000000"/>
+          <w:sz w:val="16"/>
+          <w:szCs w:val="16"/>
+        </w:rPr>
+        <w:t>; }</w:t>
+      </w:r>
+    </w:p>
+    <w:p>
+      <w:pPr>
+        <w:autoSpaceDE w:val="0"/>
+        <w:autoSpaceDN w:val="0"/>
+        <w:adjustRightInd w:val="0"/>
+        <w:spacing w:after="0" w:line="240" w:lineRule="auto"/>
+        <w:rPr>
+          <w:rFonts w:ascii="Consolas" w:hAnsi="Consolas" w:cs="Consolas"/>
+          <w:color w:val="000000"/>
+          <w:sz w:val="16"/>
+          <w:szCs w:val="16"/>
+        </w:rPr>
+      </w:pPr>
+      <w:r>
+        <w:rPr>
+          <w:rFonts w:ascii="Consolas" w:hAnsi="Consolas" w:cs="Consolas"/>
+          <w:color w:val="000000"/>
+          <w:sz w:val="16"/>
+          <w:szCs w:val="16"/>
+        </w:rPr>
+        <w:t xml:space="preserve">        </w:t>
+      </w:r>
+    </w:p>
+    <w:p>
+      <w:pPr>
+        <w:autoSpaceDE w:val="0"/>
+        <w:autoSpaceDN w:val="0"/>
+        <w:adjustRightInd w:val="0"/>
+        <w:spacing w:after="0" w:line="240" w:lineRule="auto"/>
+        <w:rPr>
+          <w:rFonts w:ascii="Consolas" w:hAnsi="Consolas" w:cs="Consolas"/>
+          <w:color w:val="000000"/>
+          <w:sz w:val="16"/>
+          <w:szCs w:val="16"/>
+        </w:rPr>
+      </w:pPr>
+      <w:r>
+        <w:rPr>
+          <w:rFonts w:ascii="Consolas" w:hAnsi="Consolas" w:cs="Consolas"/>
+          <w:color w:val="000000"/>
+          <w:sz w:val="16"/>
+          <w:szCs w:val="16"/>
+        </w:rPr>
+        <w:t xml:space="preserve">        </w:t>
+      </w:r>
+      <w:proofErr w:type="spellStart"/>
+      <w:proofErr w:type="gramStart"/>
+      <w:r>
+        <w:rPr>
+          <w:rFonts w:ascii="Consolas" w:hAnsi="Consolas" w:cs="Consolas"/>
+          <w:color w:val="0000FF"/>
+          <w:sz w:val="16"/>
+          <w:szCs w:val="16"/>
+        </w:rPr>
+        <w:t>public</w:t>
+      </w:r>
+      <w:proofErr w:type="spellEnd"/>
+      <w:proofErr w:type="gramEnd"/>
+      <w:r>
+        <w:rPr>
+          <w:rFonts w:ascii="Consolas" w:hAnsi="Consolas" w:cs="Consolas"/>
+          <w:color w:val="000000"/>
+          <w:sz w:val="16"/>
+          <w:szCs w:val="16"/>
+        </w:rPr>
+        <w:t xml:space="preserve"> </w:t>
+      </w:r>
+      <w:proofErr w:type="spellStart"/>
+      <w:r>
+        <w:rPr>
+          <w:rFonts w:ascii="Consolas" w:hAnsi="Consolas" w:cs="Consolas"/>
+          <w:color w:val="0000FF"/>
+          <w:sz w:val="16"/>
+          <w:szCs w:val="16"/>
+        </w:rPr>
+        <w:t>int</w:t>
+      </w:r>
+      <w:proofErr w:type="spellEnd"/>
+      <w:r>
+        <w:rPr>
+          <w:rFonts w:ascii="Consolas" w:hAnsi="Consolas" w:cs="Consolas"/>
+          <w:color w:val="000000"/>
+          <w:sz w:val="16"/>
+          <w:szCs w:val="16"/>
+        </w:rPr>
+        <w:t xml:space="preserve"> </w:t>
+      </w:r>
+      <w:proofErr w:type="spellStart"/>
+      <w:r>
+        <w:rPr>
+          <w:rFonts w:ascii="Consolas" w:hAnsi="Consolas" w:cs="Consolas"/>
+          <w:color w:val="000000"/>
+          <w:sz w:val="16"/>
+          <w:szCs w:val="16"/>
+        </w:rPr>
+        <w:t>FormaPagamentoId</w:t>
+      </w:r>
+      <w:proofErr w:type="spellEnd"/>
+      <w:r>
+        <w:rPr>
+          <w:rFonts w:ascii="Consolas" w:hAnsi="Consolas" w:cs="Consolas"/>
+          <w:color w:val="000000"/>
+          <w:sz w:val="16"/>
+          <w:szCs w:val="16"/>
+        </w:rPr>
+        <w:t xml:space="preserve"> { </w:t>
+      </w:r>
+      <w:proofErr w:type="spellStart"/>
+      <w:r>
+        <w:rPr>
+          <w:rFonts w:ascii="Consolas" w:hAnsi="Consolas" w:cs="Consolas"/>
+          <w:color w:val="0000FF"/>
+          <w:sz w:val="16"/>
+          <w:szCs w:val="16"/>
+        </w:rPr>
+        <w:t>get</w:t>
+      </w:r>
+      <w:proofErr w:type="spellEnd"/>
+      <w:r>
+        <w:rPr>
+          <w:rFonts w:ascii="Consolas" w:hAnsi="Consolas" w:cs="Consolas"/>
+          <w:color w:val="000000"/>
+          <w:sz w:val="16"/>
+          <w:szCs w:val="16"/>
+        </w:rPr>
+        <w:t xml:space="preserve">; </w:t>
+      </w:r>
+      <w:r>
+        <w:rPr>
+          <w:rFonts w:ascii="Consolas" w:hAnsi="Consolas" w:cs="Consolas"/>
+          <w:color w:val="0000FF"/>
+          <w:sz w:val="16"/>
+          <w:szCs w:val="16"/>
+        </w:rPr>
+        <w:t>set</w:t>
+      </w:r>
+      <w:r>
+        <w:rPr>
+          <w:rFonts w:ascii="Consolas" w:hAnsi="Consolas" w:cs="Consolas"/>
+          <w:color w:val="000000"/>
+          <w:sz w:val="16"/>
+          <w:szCs w:val="16"/>
+        </w:rPr>
+        <w:t>; }</w:t>
+      </w:r>
+    </w:p>
+    <w:p>
+      <w:pPr>
+        <w:autoSpaceDE w:val="0"/>
+        <w:autoSpaceDN w:val="0"/>
+        <w:adjustRightInd w:val="0"/>
+        <w:spacing w:after="0" w:line="240" w:lineRule="auto"/>
+        <w:rPr>
+          <w:rFonts w:ascii="Consolas" w:hAnsi="Consolas" w:cs="Consolas"/>
+          <w:color w:val="000000"/>
+          <w:sz w:val="16"/>
+          <w:szCs w:val="16"/>
+        </w:rPr>
+      </w:pPr>
+      <w:r>
+        <w:rPr>
+          <w:rFonts w:ascii="Consolas" w:hAnsi="Consolas" w:cs="Consolas"/>
+          <w:color w:val="000000"/>
+          <w:sz w:val="16"/>
+          <w:szCs w:val="16"/>
+        </w:rPr>
+        <w:t xml:space="preserve">        </w:t>
+      </w:r>
+      <w:proofErr w:type="spellStart"/>
+      <w:proofErr w:type="gramStart"/>
+      <w:r>
+        <w:rPr>
+          <w:rFonts w:ascii="Consolas" w:hAnsi="Consolas" w:cs="Consolas"/>
+          <w:color w:val="0000FF"/>
+          <w:sz w:val="16"/>
+          <w:szCs w:val="16"/>
+        </w:rPr>
+        <w:t>public</w:t>
+      </w:r>
+      <w:proofErr w:type="spellEnd"/>
+      <w:proofErr w:type="gramEnd"/>
+      <w:r>
+        <w:rPr>
+          <w:rFonts w:ascii="Consolas" w:hAnsi="Consolas" w:cs="Consolas"/>
+          <w:color w:val="000000"/>
+          <w:sz w:val="16"/>
+          <w:szCs w:val="16"/>
+        </w:rPr>
+        <w:t xml:space="preserve"> </w:t>
+      </w:r>
+      <w:proofErr w:type="spellStart"/>
+      <w:r>
+        <w:rPr>
+          <w:rFonts w:ascii="Consolas" w:hAnsi="Consolas" w:cs="Consolas"/>
+          <w:color w:val="000000"/>
+          <w:sz w:val="16"/>
+          <w:szCs w:val="16"/>
+        </w:rPr>
+        <w:t>FormaPagamento</w:t>
+      </w:r>
+      <w:proofErr w:type="spellEnd"/>
+      <w:r>
+        <w:rPr>
+          <w:rFonts w:ascii="Consolas" w:hAnsi="Consolas" w:cs="Consolas"/>
+          <w:color w:val="000000"/>
+          <w:sz w:val="16"/>
+          <w:szCs w:val="16"/>
+        </w:rPr>
+        <w:t xml:space="preserve"> </w:t>
+      </w:r>
+      <w:proofErr w:type="spellStart"/>
+      <w:r>
+        <w:rPr>
+          <w:rFonts w:ascii="Consolas" w:hAnsi="Consolas" w:cs="Consolas"/>
+          <w:color w:val="000000"/>
+          <w:sz w:val="16"/>
+          <w:szCs w:val="16"/>
+        </w:rPr>
+        <w:t>FormaPagamento</w:t>
+      </w:r>
+      <w:proofErr w:type="spellEnd"/>
+      <w:r>
+        <w:rPr>
+          <w:rFonts w:ascii="Consolas" w:hAnsi="Consolas" w:cs="Consolas"/>
+          <w:color w:val="000000"/>
+          <w:sz w:val="16"/>
+          <w:szCs w:val="16"/>
+        </w:rPr>
+        <w:t xml:space="preserve"> { </w:t>
+      </w:r>
+      <w:proofErr w:type="spellStart"/>
+      <w:r>
+        <w:rPr>
+          <w:rFonts w:ascii="Consolas" w:hAnsi="Consolas" w:cs="Consolas"/>
+          <w:color w:val="0000FF"/>
+          <w:sz w:val="16"/>
+          <w:szCs w:val="16"/>
+        </w:rPr>
+        <w:t>get</w:t>
+      </w:r>
+      <w:proofErr w:type="spellEnd"/>
+      <w:r>
+        <w:rPr>
+          <w:rFonts w:ascii="Consolas" w:hAnsi="Consolas" w:cs="Consolas"/>
+          <w:color w:val="000000"/>
+          <w:sz w:val="16"/>
+          <w:szCs w:val="16"/>
+        </w:rPr>
+        <w:t xml:space="preserve">; </w:t>
+      </w:r>
+      <w:r>
+        <w:rPr>
+          <w:rFonts w:ascii="Consolas" w:hAnsi="Consolas" w:cs="Consolas"/>
+          <w:color w:val="0000FF"/>
+          <w:sz w:val="16"/>
+          <w:szCs w:val="16"/>
+        </w:rPr>
+        <w:t>set</w:t>
+      </w:r>
+      <w:r>
+        <w:rPr>
+          <w:rFonts w:ascii="Consolas" w:hAnsi="Consolas" w:cs="Consolas"/>
+          <w:color w:val="000000"/>
+          <w:sz w:val="16"/>
+          <w:szCs w:val="16"/>
+        </w:rPr>
+        <w:t>; }</w:t>
+      </w:r>
+    </w:p>
+    <w:p>
+      <w:pPr>
+        <w:autoSpaceDE w:val="0"/>
+        <w:autoSpaceDN w:val="0"/>
+        <w:adjustRightInd w:val="0"/>
+        <w:spacing w:after="0" w:line="240" w:lineRule="auto"/>
+        <w:rPr>
+          <w:rFonts w:ascii="Consolas" w:hAnsi="Consolas" w:cs="Consolas"/>
+          <w:color w:val="000000"/>
+          <w:sz w:val="16"/>
+          <w:szCs w:val="16"/>
+        </w:rPr>
+      </w:pPr>
+    </w:p>
+    <w:p>
+      <w:pPr>
+        <w:autoSpaceDE w:val="0"/>
+        <w:autoSpaceDN w:val="0"/>
+        <w:adjustRightInd w:val="0"/>
+        <w:spacing w:after="0" w:line="240" w:lineRule="auto"/>
+        <w:rPr>
+          <w:rFonts w:ascii="Consolas" w:hAnsi="Consolas" w:cs="Consolas"/>
+          <w:color w:val="000000"/>
+          <w:sz w:val="16"/>
+          <w:szCs w:val="16"/>
+        </w:rPr>
+      </w:pPr>
+      <w:r>
+        <w:rPr>
+          <w:rFonts w:ascii="Consolas" w:hAnsi="Consolas" w:cs="Consolas"/>
+          <w:color w:val="000000"/>
+          <w:sz w:val="16"/>
+          <w:szCs w:val="16"/>
+        </w:rPr>
+        <w:t xml:space="preserve">        </w:t>
+      </w:r>
+      <w:r>
+        <w:rPr>
+          <w:rFonts w:ascii="Consolas" w:hAnsi="Consolas" w:cs="Consolas"/>
+          <w:color w:val="808080"/>
+          <w:sz w:val="16"/>
+          <w:szCs w:val="16"/>
+        </w:rPr>
+        <w:t>///</w:t>
+      </w:r>
+      <w:r>
+        <w:rPr>
+          <w:rFonts w:ascii="Consolas" w:hAnsi="Consolas" w:cs="Consolas"/>
+          <w:color w:val="008000"/>
+          <w:sz w:val="16"/>
+          <w:szCs w:val="16"/>
+        </w:rPr>
+        <w:t xml:space="preserve"> </w:t>
+      </w:r>
+      <w:r>
+        <w:rPr>
+          <w:rFonts w:ascii="Consolas" w:hAnsi="Consolas" w:cs="Consolas"/>
+          <w:color w:val="808080"/>
+          <w:sz w:val="16"/>
+          <w:szCs w:val="16"/>
+        </w:rPr>
+        <w:t>&lt;</w:t>
+      </w:r>
+      <w:proofErr w:type="spellStart"/>
+      <w:r>
+        <w:rPr>
+          <w:rFonts w:ascii="Consolas" w:hAnsi="Consolas" w:cs="Consolas"/>
+          <w:color w:val="808080"/>
+          <w:sz w:val="16"/>
+          <w:szCs w:val="16"/>
+        </w:rPr>
+        <w:t>summary</w:t>
+      </w:r>
+      <w:proofErr w:type="spellEnd"/>
+      <w:r>
+        <w:rPr>
+          <w:rFonts w:ascii="Consolas" w:hAnsi="Consolas" w:cs="Consolas"/>
+          <w:color w:val="808080"/>
+          <w:sz w:val="16"/>
+          <w:szCs w:val="16"/>
+        </w:rPr>
+        <w:t>&gt;</w:t>
+      </w:r>
+    </w:p>
+    <w:p>
+      <w:pPr>
+        <w:autoSpaceDE w:val="0"/>
+        <w:autoSpaceDN w:val="0"/>
+        <w:adjustRightInd w:val="0"/>
+        <w:spacing w:after="0" w:line="240" w:lineRule="auto"/>
+        <w:rPr>
+          <w:rFonts w:ascii="Consolas" w:hAnsi="Consolas" w:cs="Consolas"/>
+          <w:color w:val="000000"/>
+          <w:sz w:val="16"/>
+          <w:szCs w:val="16"/>
+        </w:rPr>
+      </w:pPr>
+      <w:r>
+        <w:rPr>
+          <w:rFonts w:ascii="Consolas" w:hAnsi="Consolas" w:cs="Consolas"/>
+          <w:color w:val="000000"/>
+          <w:sz w:val="16"/>
+          <w:szCs w:val="16"/>
+        </w:rPr>
+        <w:t xml:space="preserve">        </w:t>
+      </w:r>
+      <w:r>
+        <w:rPr>
+          <w:rFonts w:ascii="Consolas" w:hAnsi="Consolas" w:cs="Consolas"/>
+          <w:color w:val="808080"/>
+          <w:sz w:val="16"/>
+          <w:szCs w:val="16"/>
+        </w:rPr>
+        <w:t>///</w:t>
+      </w:r>
+      <w:r>
+        <w:rPr>
+          <w:rFonts w:ascii="Consolas" w:hAnsi="Consolas" w:cs="Consolas"/>
+          <w:color w:val="008000"/>
+          <w:sz w:val="16"/>
+          <w:szCs w:val="16"/>
+        </w:rPr>
+        <w:t xml:space="preserve"> Pedido deve ter um item de pedido ou muitos itens de pedidos</w:t>
+      </w:r>
+    </w:p>
+    <w:p>
+      <w:pPr>
+        <w:autoSpaceDE w:val="0"/>
+        <w:autoSpaceDN w:val="0"/>
+        <w:adjustRightInd w:val="0"/>
+        <w:spacing w:after="0" w:line="240" w:lineRule="auto"/>
+        <w:rPr>
+          <w:rFonts w:ascii="Consolas" w:hAnsi="Consolas" w:cs="Consolas"/>
+          <w:color w:val="000000"/>
+          <w:sz w:val="16"/>
+          <w:szCs w:val="16"/>
+        </w:rPr>
+      </w:pPr>
+      <w:r>
+        <w:rPr>
+          <w:rFonts w:ascii="Consolas" w:hAnsi="Consolas" w:cs="Consolas"/>
+          <w:color w:val="000000"/>
+          <w:sz w:val="16"/>
+          <w:szCs w:val="16"/>
+        </w:rPr>
+        <w:t xml:space="preserve">        </w:t>
+      </w:r>
+      <w:r>
+        <w:rPr>
+          <w:rFonts w:ascii="Consolas" w:hAnsi="Consolas" w:cs="Consolas"/>
+          <w:color w:val="808080"/>
+          <w:sz w:val="16"/>
+          <w:szCs w:val="16"/>
+        </w:rPr>
+        <w:t>///</w:t>
+      </w:r>
+      <w:r>
+        <w:rPr>
+          <w:rFonts w:ascii="Consolas" w:hAnsi="Consolas" w:cs="Consolas"/>
+          <w:color w:val="008000"/>
+          <w:sz w:val="16"/>
+          <w:szCs w:val="16"/>
+        </w:rPr>
+        <w:t xml:space="preserve"> </w:t>
+      </w:r>
+      <w:r>
+        <w:rPr>
+          <w:rFonts w:ascii="Consolas" w:hAnsi="Consolas" w:cs="Consolas"/>
+          <w:color w:val="808080"/>
+          <w:sz w:val="16"/>
+          <w:szCs w:val="16"/>
+        </w:rPr>
+        <w:t>&lt;/</w:t>
+      </w:r>
+      <w:proofErr w:type="spellStart"/>
+      <w:r>
+        <w:rPr>
+          <w:rFonts w:ascii="Consolas" w:hAnsi="Consolas" w:cs="Consolas"/>
+          <w:color w:val="808080"/>
+          <w:sz w:val="16"/>
+          <w:szCs w:val="16"/>
+        </w:rPr>
+        <w:t>summary</w:t>
+      </w:r>
+      <w:proofErr w:type="spellEnd"/>
+      <w:r>
+        <w:rPr>
+          <w:rFonts w:ascii="Consolas" w:hAnsi="Consolas" w:cs="Consolas"/>
+          <w:color w:val="808080"/>
+          <w:sz w:val="16"/>
+          <w:szCs w:val="16"/>
+        </w:rPr>
+        <w:t>&gt;</w:t>
+      </w:r>
+    </w:p>
+    <w:p>
+      <w:pPr>
+        <w:autoSpaceDE w:val="0"/>
+        <w:autoSpaceDN w:val="0"/>
+        <w:adjustRightInd w:val="0"/>
+        <w:spacing w:after="0" w:line="240" w:lineRule="auto"/>
+        <w:rPr>
+          <w:rFonts w:ascii="Consolas" w:hAnsi="Consolas" w:cs="Consolas"/>
+          <w:color w:val="000000"/>
+          <w:sz w:val="16"/>
+          <w:szCs w:val="16"/>
+        </w:rPr>
+      </w:pPr>
+      <w:r>
+        <w:rPr>
+          <w:rFonts w:ascii="Consolas" w:hAnsi="Consolas" w:cs="Consolas"/>
+          <w:color w:val="000000"/>
+          <w:sz w:val="16"/>
+          <w:szCs w:val="16"/>
+        </w:rPr>
+        <w:t xml:space="preserve">        </w:t>
+      </w:r>
+      <w:proofErr w:type="spellStart"/>
+      <w:proofErr w:type="gramStart"/>
+      <w:r>
+        <w:rPr>
+          <w:rFonts w:ascii="Consolas" w:hAnsi="Consolas" w:cs="Consolas"/>
+          <w:color w:val="0000FF"/>
+          <w:sz w:val="16"/>
+          <w:szCs w:val="16"/>
+        </w:rPr>
+        <w:t>public</w:t>
+      </w:r>
+      <w:proofErr w:type="spellEnd"/>
+      <w:proofErr w:type="gramEnd"/>
+      <w:r>
+        <w:rPr>
+          <w:rFonts w:ascii="Consolas" w:hAnsi="Consolas" w:cs="Consolas"/>
+          <w:color w:val="000000"/>
+          <w:sz w:val="16"/>
+          <w:szCs w:val="16"/>
+        </w:rPr>
+        <w:t xml:space="preserve"> </w:t>
+      </w:r>
+      <w:proofErr w:type="spellStart"/>
+      <w:r>
+        <w:rPr>
+          <w:rFonts w:ascii="Consolas" w:hAnsi="Consolas" w:cs="Consolas"/>
+          <w:color w:val="000000"/>
+          <w:sz w:val="16"/>
+          <w:szCs w:val="16"/>
+        </w:rPr>
+        <w:t>ICollection</w:t>
+      </w:r>
+      <w:proofErr w:type="spellEnd"/>
+      <w:r>
+        <w:rPr>
+          <w:rFonts w:ascii="Consolas" w:hAnsi="Consolas" w:cs="Consolas"/>
+          <w:color w:val="000000"/>
+          <w:sz w:val="16"/>
+          <w:szCs w:val="16"/>
+        </w:rPr>
+        <w:t>&lt;</w:t>
+      </w:r>
+      <w:proofErr w:type="spellStart"/>
+      <w:r>
+        <w:rPr>
+          <w:rFonts w:ascii="Consolas" w:hAnsi="Consolas" w:cs="Consolas"/>
+          <w:color w:val="000000"/>
+          <w:sz w:val="16"/>
+          <w:szCs w:val="16"/>
+        </w:rPr>
+        <w:t>ItemPedido</w:t>
+      </w:r>
+      <w:proofErr w:type="spellEnd"/>
+      <w:r>
+        <w:rPr>
+          <w:rFonts w:ascii="Consolas" w:hAnsi="Consolas" w:cs="Consolas"/>
+          <w:color w:val="000000"/>
+          <w:sz w:val="16"/>
+          <w:szCs w:val="16"/>
+        </w:rPr>
+        <w:t xml:space="preserve">&gt; </w:t>
+      </w:r>
+      <w:proofErr w:type="spellStart"/>
+      <w:r>
+        <w:rPr>
+          <w:rFonts w:ascii="Consolas" w:hAnsi="Consolas" w:cs="Consolas"/>
+          <w:color w:val="000000"/>
+          <w:sz w:val="16"/>
+          <w:szCs w:val="16"/>
+        </w:rPr>
+        <w:t>ItensPedido</w:t>
+      </w:r>
+      <w:proofErr w:type="spellEnd"/>
+      <w:r>
+        <w:rPr>
+          <w:rFonts w:ascii="Consolas" w:hAnsi="Consolas" w:cs="Consolas"/>
+          <w:color w:val="000000"/>
+          <w:sz w:val="16"/>
+          <w:szCs w:val="16"/>
+        </w:rPr>
+        <w:t xml:space="preserve"> { </w:t>
+      </w:r>
+      <w:proofErr w:type="spellStart"/>
+      <w:r>
+        <w:rPr>
+          <w:rFonts w:ascii="Consolas" w:hAnsi="Consolas" w:cs="Consolas"/>
+          <w:color w:val="0000FF"/>
+          <w:sz w:val="16"/>
+          <w:szCs w:val="16"/>
+        </w:rPr>
+        <w:t>get</w:t>
+      </w:r>
+      <w:proofErr w:type="spellEnd"/>
+      <w:r>
+        <w:rPr>
+          <w:rFonts w:ascii="Consolas" w:hAnsi="Consolas" w:cs="Consolas"/>
+          <w:color w:val="000000"/>
+          <w:sz w:val="16"/>
+          <w:szCs w:val="16"/>
+        </w:rPr>
+        <w:t xml:space="preserve">; </w:t>
+      </w:r>
+      <w:r>
+        <w:rPr>
+          <w:rFonts w:ascii="Consolas" w:hAnsi="Consolas" w:cs="Consolas"/>
+          <w:color w:val="0000FF"/>
+          <w:sz w:val="16"/>
+          <w:szCs w:val="16"/>
+        </w:rPr>
+        <w:t>set</w:t>
+      </w:r>
+      <w:r>
+        <w:rPr>
+          <w:rFonts w:ascii="Consolas" w:hAnsi="Consolas" w:cs="Consolas"/>
+          <w:color w:val="000000"/>
+          <w:sz w:val="16"/>
+          <w:szCs w:val="16"/>
+        </w:rPr>
+        <w:t>; }</w:t>
+      </w:r>
+    </w:p>
+    <w:p>
+      <w:pPr>
+        <w:autoSpaceDE w:val="0"/>
+        <w:autoSpaceDN w:val="0"/>
+        <w:adjustRightInd w:val="0"/>
+        <w:spacing w:after="0" w:line="240" w:lineRule="auto"/>
+        <w:rPr>
+          <w:rFonts w:ascii="Consolas" w:hAnsi="Consolas" w:cs="Consolas"/>
+          <w:color w:val="000000"/>
+          <w:sz w:val="16"/>
+          <w:szCs w:val="16"/>
+        </w:rPr>
+      </w:pPr>
+      <w:r>
+        <w:rPr>
+          <w:rFonts w:ascii="Consolas" w:hAnsi="Consolas" w:cs="Consolas"/>
+          <w:color w:val="000000"/>
+          <w:sz w:val="16"/>
+          <w:szCs w:val="16"/>
+        </w:rPr>
+        <w:t xml:space="preserve">    </w:t>
+      </w:r>
+      <w:proofErr w:type="gramStart"/>
+      <w:r>
+        <w:rPr>
+          <w:rFonts w:ascii="Consolas" w:hAnsi="Consolas" w:cs="Consolas"/>
+          <w:color w:val="000000"/>
+          <w:sz w:val="16"/>
+          <w:szCs w:val="16"/>
+        </w:rPr>
+        <w:t>}</w:t>
+      </w:r>
+      <w:proofErr w:type="gramEnd"/>
+    </w:p>
+    <w:p>
+      <w:pPr>
+        <w:rPr>
+          <w:rFonts w:ascii="Consolas" w:hAnsi="Consolas" w:cs="Consolas"/>
+          <w:color w:val="000000"/>
+          <w:sz w:val="16"/>
+          <w:szCs w:val="16"/>
+        </w:rPr>
+      </w:pPr>
+      <w:proofErr w:type="gramStart"/>
+      <w:r>
+        <w:rPr>
+          <w:rFonts w:ascii="Consolas" w:hAnsi="Consolas" w:cs="Consolas"/>
+          <w:color w:val="000000"/>
+          <w:sz w:val="16"/>
+          <w:szCs w:val="16"/>
+        </w:rPr>
+        <w:t>}</w:t>
+      </w:r>
+      <w:proofErr w:type="gramEnd"/>
+    </w:p>
+    <w:p>
+      <w:pPr>
+        <w:rPr>
+          <w:rFonts w:ascii="Consolas" w:hAnsi="Consolas" w:cs="Consolas"/>
+          <w:color w:val="000000"/>
+          <w:sz w:val="19"/>
+          <w:szCs w:val="19"/>
+        </w:rPr>
+      </w:pPr>
+      <w:bookmarkStart w:id="0" w:name="_GoBack"/>
+      <w:bookmarkEnd w:id="0"/>
     </w:p>
     <w:sectPr>
       <w:pgSz w:w="11906" w:h="16838"/>

</xml_diff>

<commit_message>
Criação das classes de repositórios
</commit_message>
<xml_diff>
--- a/Documentação.docx
+++ b/Documentação.docx
@@ -5806,6 +5806,1259 @@
         <w:t>}</w:t>
       </w:r>
       <w:proofErr w:type="gramEnd"/>
+    </w:p>
+    <w:p>
+      <w:pPr>
+        <w:pStyle w:val="Ttulo1"/>
+      </w:pPr>
+      <w:proofErr w:type="gramStart"/>
+      <w:r>
+        <w:lastRenderedPageBreak/>
+        <w:t>Implementar</w:t>
+      </w:r>
+      <w:proofErr w:type="gramEnd"/>
+      <w:r>
+        <w:t xml:space="preserve"> Validação nos Dados</w:t>
+      </w:r>
+    </w:p>
+    <w:p>
+      <w:pPr>
+        <w:pStyle w:val="Ttulo2"/>
+      </w:pPr>
+      <w:proofErr w:type="spellStart"/>
+      <w:proofErr w:type="gramStart"/>
+      <w:r>
+        <w:t>Entidade.</w:t>
+      </w:r>
+      <w:proofErr w:type="gramEnd"/>
+      <w:r>
+        <w:t>cs</w:t>
+      </w:r>
+      <w:proofErr w:type="spellEnd"/>
+    </w:p>
+    <w:p>
+      <w:pPr>
+        <w:rPr>
+          <w:rFonts w:ascii="Consolas" w:hAnsi="Consolas" w:cs="Consolas"/>
+          <w:color w:val="000000"/>
+          <w:sz w:val="19"/>
+          <w:szCs w:val="19"/>
+        </w:rPr>
+      </w:pPr>
+      <w:r>
+        <w:rPr>
+          <w:rFonts w:ascii="Consolas" w:hAnsi="Consolas" w:cs="Consolas"/>
+          <w:noProof/>
+          <w:color w:val="000000"/>
+          <w:sz w:val="19"/>
+          <w:szCs w:val="19"/>
+          <w:lang w:eastAsia="pt-BR"/>
+        </w:rPr>
+        <w:drawing>
+          <wp:inline distT="0" distB="0" distL="0" distR="0" wp14:anchorId="249DB0B6" wp14:editId="055BB2FF">
+            <wp:extent cx="6853215" cy="3811219"/>
+            <wp:effectExtent l="0" t="0" r="5080" b="0"/>
+            <wp:docPr id="16" name="Imagem 16"/>
+            <wp:cNvGraphicFramePr>
+              <a:graphicFrameLocks xmlns:a="http://schemas.openxmlformats.org/drawingml/2006/main" noChangeAspect="1"/>
+            </wp:cNvGraphicFramePr>
+            <a:graphic xmlns:a="http://schemas.openxmlformats.org/drawingml/2006/main">
+              <a:graphicData uri="http://schemas.openxmlformats.org/drawingml/2006/picture">
+                <pic:pic xmlns:pic="http://schemas.openxmlformats.org/drawingml/2006/picture">
+                  <pic:nvPicPr>
+                    <pic:cNvPr id="0" name=""/>
+                    <pic:cNvPicPr/>
+                  </pic:nvPicPr>
+                  <pic:blipFill>
+                    <a:blip r:embed="rId21"/>
+                    <a:stretch>
+                      <a:fillRect/>
+                    </a:stretch>
+                  </pic:blipFill>
+                  <pic:spPr>
+                    <a:xfrm>
+                      <a:off x="0" y="0"/>
+                      <a:ext cx="6854891" cy="3812151"/>
+                    </a:xfrm>
+                    <a:prstGeom prst="rect">
+                      <a:avLst/>
+                    </a:prstGeom>
+                  </pic:spPr>
+                </pic:pic>
+              </a:graphicData>
+            </a:graphic>
+          </wp:inline>
+        </w:drawing>
+      </w:r>
+    </w:p>
+    <w:p>
+      <w:r>
+        <w:t xml:space="preserve">As classes Produto, Pedido, Itens de Pedido e </w:t>
+      </w:r>
+      <w:proofErr w:type="spellStart"/>
+      <w:r>
+        <w:t>Usuario</w:t>
+      </w:r>
+      <w:proofErr w:type="spellEnd"/>
+      <w:r>
+        <w:t xml:space="preserve"> devem herdar a classe Entidade.</w:t>
+      </w:r>
+    </w:p>
+    <w:p>
+      <w:pPr>
+        <w:pStyle w:val="Ttulo2"/>
+      </w:pPr>
+      <w:r>
+        <w:t>Classe Produto:</w:t>
+      </w:r>
+    </w:p>
+    <w:p>
+      <w:pPr>
+        <w:rPr>
+          <w:rFonts w:ascii="Consolas" w:hAnsi="Consolas" w:cs="Consolas"/>
+          <w:color w:val="000000"/>
+          <w:sz w:val="19"/>
+          <w:szCs w:val="19"/>
+        </w:rPr>
+      </w:pPr>
+      <w:r>
+        <w:rPr>
+          <w:rFonts w:ascii="Consolas" w:hAnsi="Consolas" w:cs="Consolas"/>
+          <w:noProof/>
+          <w:color w:val="000000"/>
+          <w:sz w:val="19"/>
+          <w:szCs w:val="19"/>
+          <w:lang w:eastAsia="pt-BR"/>
+        </w:rPr>
+        <w:drawing>
+          <wp:inline distT="0" distB="0" distL="0" distR="0" wp14:anchorId="35BC34AA" wp14:editId="173FFD9F">
+            <wp:extent cx="4359859" cy="3156846"/>
+            <wp:effectExtent l="0" t="0" r="3175" b="5715"/>
+            <wp:docPr id="17" name="Imagem 17"/>
+            <wp:cNvGraphicFramePr>
+              <a:graphicFrameLocks xmlns:a="http://schemas.openxmlformats.org/drawingml/2006/main" noChangeAspect="1"/>
+            </wp:cNvGraphicFramePr>
+            <a:graphic xmlns:a="http://schemas.openxmlformats.org/drawingml/2006/main">
+              <a:graphicData uri="http://schemas.openxmlformats.org/drawingml/2006/picture">
+                <pic:pic xmlns:pic="http://schemas.openxmlformats.org/drawingml/2006/picture">
+                  <pic:nvPicPr>
+                    <pic:cNvPr id="0" name=""/>
+                    <pic:cNvPicPr/>
+                  </pic:nvPicPr>
+                  <pic:blipFill>
+                    <a:blip r:embed="rId22"/>
+                    <a:stretch>
+                      <a:fillRect/>
+                    </a:stretch>
+                  </pic:blipFill>
+                  <pic:spPr>
+                    <a:xfrm>
+                      <a:off x="0" y="0"/>
+                      <a:ext cx="4358395" cy="3155786"/>
+                    </a:xfrm>
+                    <a:prstGeom prst="rect">
+                      <a:avLst/>
+                    </a:prstGeom>
+                  </pic:spPr>
+                </pic:pic>
+              </a:graphicData>
+            </a:graphic>
+          </wp:inline>
+        </w:drawing>
+      </w:r>
+    </w:p>
+    <w:p>
+      <w:pPr>
+        <w:rPr>
+          <w:rFonts w:ascii="Consolas" w:hAnsi="Consolas" w:cs="Consolas"/>
+          <w:color w:val="000000"/>
+          <w:sz w:val="19"/>
+          <w:szCs w:val="19"/>
+        </w:rPr>
+      </w:pPr>
+    </w:p>
+    <w:p>
+      <w:pPr>
+        <w:pStyle w:val="Ttulo1"/>
+      </w:pPr>
+      <w:r>
+        <w:t>Projeto Repositório</w:t>
+      </w:r>
+    </w:p>
+    <w:p>
+      <w:pPr>
+        <w:rPr>
+          <w:rFonts w:ascii="Consolas" w:hAnsi="Consolas" w:cs="Consolas"/>
+          <w:color w:val="000000"/>
+          <w:sz w:val="19"/>
+          <w:szCs w:val="19"/>
+        </w:rPr>
+      </w:pPr>
+      <w:r>
+        <w:rPr>
+          <w:rFonts w:ascii="Consolas" w:hAnsi="Consolas" w:cs="Consolas"/>
+          <w:color w:val="000000"/>
+          <w:sz w:val="19"/>
+          <w:szCs w:val="19"/>
+        </w:rPr>
+        <w:t>C</w:t>
+      </w:r>
+      <w:r>
+        <w:rPr>
+          <w:rFonts w:ascii="Consolas" w:hAnsi="Consolas" w:cs="Consolas"/>
+          <w:color w:val="000000"/>
+          <w:sz w:val="19"/>
+          <w:szCs w:val="19"/>
+        </w:rPr>
+        <w:t>omunicação com o Banco de Dados</w:t>
+      </w:r>
+    </w:p>
+    <w:p>
+      <w:pPr>
+        <w:pStyle w:val="Ttulo2"/>
+      </w:pPr>
+      <w:r>
+        <w:lastRenderedPageBreak/>
+        <w:t>Criar as interfaces (contratos):</w:t>
+      </w:r>
+    </w:p>
+    <w:p>
+      <w:r>
+        <w:rPr>
+          <w:noProof/>
+          <w:lang w:eastAsia="pt-BR"/>
+        </w:rPr>
+        <w:drawing>
+          <wp:inline distT="0" distB="0" distL="0" distR="0" wp14:anchorId="5101CC0B" wp14:editId="4CFDB34A">
+            <wp:extent cx="2019582" cy="1257475"/>
+            <wp:effectExtent l="0" t="0" r="0" b="0"/>
+            <wp:docPr id="19" name="Imagem 19"/>
+            <wp:cNvGraphicFramePr>
+              <a:graphicFrameLocks xmlns:a="http://schemas.openxmlformats.org/drawingml/2006/main" noChangeAspect="1"/>
+            </wp:cNvGraphicFramePr>
+            <a:graphic xmlns:a="http://schemas.openxmlformats.org/drawingml/2006/main">
+              <a:graphicData uri="http://schemas.openxmlformats.org/drawingml/2006/picture">
+                <pic:pic xmlns:pic="http://schemas.openxmlformats.org/drawingml/2006/picture">
+                  <pic:nvPicPr>
+                    <pic:cNvPr id="0" name=""/>
+                    <pic:cNvPicPr/>
+                  </pic:nvPicPr>
+                  <pic:blipFill>
+                    <a:blip r:embed="rId23"/>
+                    <a:stretch>
+                      <a:fillRect/>
+                    </a:stretch>
+                  </pic:blipFill>
+                  <pic:spPr>
+                    <a:xfrm>
+                      <a:off x="0" y="0"/>
+                      <a:ext cx="2019582" cy="1257475"/>
+                    </a:xfrm>
+                    <a:prstGeom prst="rect">
+                      <a:avLst/>
+                    </a:prstGeom>
+                  </pic:spPr>
+                </pic:pic>
+              </a:graphicData>
+            </a:graphic>
+          </wp:inline>
+        </w:drawing>
+      </w:r>
+    </w:p>
+    <w:p>
+      <w:pPr>
+        <w:pStyle w:val="Ttulo3"/>
+      </w:pPr>
+      <w:r>
+        <w:t xml:space="preserve">Interface Base: </w:t>
+      </w:r>
+      <w:proofErr w:type="spellStart"/>
+      <w:proofErr w:type="gramStart"/>
+      <w:r>
+        <w:t>IBaseRepositorio</w:t>
+      </w:r>
+      <w:proofErr w:type="spellEnd"/>
+      <w:proofErr w:type="gramEnd"/>
+    </w:p>
+    <w:p>
+      <w:pPr>
+        <w:rPr>
+          <w:rFonts w:ascii="Consolas" w:hAnsi="Consolas" w:cs="Consolas"/>
+          <w:color w:val="000000"/>
+          <w:sz w:val="19"/>
+          <w:szCs w:val="19"/>
+        </w:rPr>
+      </w:pPr>
+      <w:r>
+        <w:rPr>
+          <w:rFonts w:ascii="Consolas" w:hAnsi="Consolas" w:cs="Consolas"/>
+          <w:noProof/>
+          <w:color w:val="000000"/>
+          <w:sz w:val="19"/>
+          <w:szCs w:val="19"/>
+          <w:lang w:eastAsia="pt-BR"/>
+        </w:rPr>
+        <w:drawing>
+          <wp:inline distT="0" distB="0" distL="0" distR="0" wp14:anchorId="1D6FCF82" wp14:editId="6B98C0B7">
+            <wp:extent cx="5612130" cy="3122295"/>
+            <wp:effectExtent l="0" t="0" r="7620" b="1905"/>
+            <wp:docPr id="18" name="Imagem 18"/>
+            <wp:cNvGraphicFramePr>
+              <a:graphicFrameLocks xmlns:a="http://schemas.openxmlformats.org/drawingml/2006/main" noChangeAspect="1"/>
+            </wp:cNvGraphicFramePr>
+            <a:graphic xmlns:a="http://schemas.openxmlformats.org/drawingml/2006/main">
+              <a:graphicData uri="http://schemas.openxmlformats.org/drawingml/2006/picture">
+                <pic:pic xmlns:pic="http://schemas.openxmlformats.org/drawingml/2006/picture">
+                  <pic:nvPicPr>
+                    <pic:cNvPr id="0" name=""/>
+                    <pic:cNvPicPr/>
+                  </pic:nvPicPr>
+                  <pic:blipFill>
+                    <a:blip r:embed="rId24"/>
+                    <a:stretch>
+                      <a:fillRect/>
+                    </a:stretch>
+                  </pic:blipFill>
+                  <pic:spPr>
+                    <a:xfrm>
+                      <a:off x="0" y="0"/>
+                      <a:ext cx="5612130" cy="3122295"/>
+                    </a:xfrm>
+                    <a:prstGeom prst="rect">
+                      <a:avLst/>
+                    </a:prstGeom>
+                  </pic:spPr>
+                </pic:pic>
+              </a:graphicData>
+            </a:graphic>
+          </wp:inline>
+        </w:drawing>
+      </w:r>
+    </w:p>
+    <w:p>
+      <w:pPr>
+        <w:pStyle w:val="Ttulo3"/>
+      </w:pPr>
+      <w:r>
+        <w:t xml:space="preserve">Interface </w:t>
+      </w:r>
+      <w:proofErr w:type="spellStart"/>
+      <w:proofErr w:type="gramStart"/>
+      <w:r>
+        <w:t>IPedidoRepositorio</w:t>
+      </w:r>
+      <w:proofErr w:type="spellEnd"/>
+      <w:proofErr w:type="gramEnd"/>
+      <w:r>
+        <w:t>:</w:t>
+      </w:r>
+    </w:p>
+    <w:p>
+      <w:pPr>
+        <w:rPr>
+          <w:rFonts w:ascii="Consolas" w:hAnsi="Consolas" w:cs="Consolas"/>
+          <w:color w:val="000000"/>
+          <w:sz w:val="19"/>
+          <w:szCs w:val="19"/>
+        </w:rPr>
+      </w:pPr>
+      <w:r>
+        <w:rPr>
+          <w:rFonts w:ascii="Consolas" w:hAnsi="Consolas" w:cs="Consolas"/>
+          <w:noProof/>
+          <w:color w:val="000000"/>
+          <w:sz w:val="19"/>
+          <w:szCs w:val="19"/>
+          <w:lang w:eastAsia="pt-BR"/>
+        </w:rPr>
+        <w:drawing>
+          <wp:inline distT="0" distB="0" distL="0" distR="0" wp14:anchorId="157AF4E8" wp14:editId="39C2107D">
+            <wp:extent cx="4658375" cy="1390844"/>
+            <wp:effectExtent l="0" t="0" r="8890" b="0"/>
+            <wp:docPr id="20" name="Imagem 20"/>
+            <wp:cNvGraphicFramePr>
+              <a:graphicFrameLocks xmlns:a="http://schemas.openxmlformats.org/drawingml/2006/main" noChangeAspect="1"/>
+            </wp:cNvGraphicFramePr>
+            <a:graphic xmlns:a="http://schemas.openxmlformats.org/drawingml/2006/main">
+              <a:graphicData uri="http://schemas.openxmlformats.org/drawingml/2006/picture">
+                <pic:pic xmlns:pic="http://schemas.openxmlformats.org/drawingml/2006/picture">
+                  <pic:nvPicPr>
+                    <pic:cNvPr id="0" name=""/>
+                    <pic:cNvPicPr/>
+                  </pic:nvPicPr>
+                  <pic:blipFill>
+                    <a:blip r:embed="rId25"/>
+                    <a:stretch>
+                      <a:fillRect/>
+                    </a:stretch>
+                  </pic:blipFill>
+                  <pic:spPr>
+                    <a:xfrm>
+                      <a:off x="0" y="0"/>
+                      <a:ext cx="4658375" cy="1390844"/>
+                    </a:xfrm>
+                    <a:prstGeom prst="rect">
+                      <a:avLst/>
+                    </a:prstGeom>
+                  </pic:spPr>
+                </pic:pic>
+              </a:graphicData>
+            </a:graphic>
+          </wp:inline>
+        </w:drawing>
+      </w:r>
+    </w:p>
+    <w:p>
+      <w:pPr>
+        <w:pStyle w:val="Ttulo3"/>
+      </w:pPr>
+      <w:r>
+        <w:t xml:space="preserve">Interface </w:t>
+      </w:r>
+      <w:proofErr w:type="spellStart"/>
+      <w:proofErr w:type="gramStart"/>
+      <w:r>
+        <w:t>IProdutoRepositorio</w:t>
+      </w:r>
+      <w:proofErr w:type="spellEnd"/>
+      <w:proofErr w:type="gramEnd"/>
+      <w:r>
+        <w:t>:</w:t>
+      </w:r>
+    </w:p>
+    <w:p>
+      <w:pPr>
+        <w:rPr>
+          <w:rFonts w:ascii="Consolas" w:hAnsi="Consolas" w:cs="Consolas"/>
+          <w:color w:val="000000"/>
+          <w:sz w:val="19"/>
+          <w:szCs w:val="19"/>
+        </w:rPr>
+      </w:pPr>
+      <w:r>
+        <w:rPr>
+          <w:rFonts w:ascii="Consolas" w:hAnsi="Consolas" w:cs="Consolas"/>
+          <w:noProof/>
+          <w:color w:val="000000"/>
+          <w:sz w:val="19"/>
+          <w:szCs w:val="19"/>
+          <w:lang w:eastAsia="pt-BR"/>
+        </w:rPr>
+        <w:drawing>
+          <wp:inline distT="0" distB="0" distL="0" distR="0" wp14:anchorId="41F9C238" wp14:editId="0710C33C">
+            <wp:extent cx="4877481" cy="1419423"/>
+            <wp:effectExtent l="0" t="0" r="0" b="9525"/>
+            <wp:docPr id="21" name="Imagem 21"/>
+            <wp:cNvGraphicFramePr>
+              <a:graphicFrameLocks xmlns:a="http://schemas.openxmlformats.org/drawingml/2006/main" noChangeAspect="1"/>
+            </wp:cNvGraphicFramePr>
+            <a:graphic xmlns:a="http://schemas.openxmlformats.org/drawingml/2006/main">
+              <a:graphicData uri="http://schemas.openxmlformats.org/drawingml/2006/picture">
+                <pic:pic xmlns:pic="http://schemas.openxmlformats.org/drawingml/2006/picture">
+                  <pic:nvPicPr>
+                    <pic:cNvPr id="0" name=""/>
+                    <pic:cNvPicPr/>
+                  </pic:nvPicPr>
+                  <pic:blipFill>
+                    <a:blip r:embed="rId26"/>
+                    <a:stretch>
+                      <a:fillRect/>
+                    </a:stretch>
+                  </pic:blipFill>
+                  <pic:spPr>
+                    <a:xfrm>
+                      <a:off x="0" y="0"/>
+                      <a:ext cx="4877481" cy="1419423"/>
+                    </a:xfrm>
+                    <a:prstGeom prst="rect">
+                      <a:avLst/>
+                    </a:prstGeom>
+                  </pic:spPr>
+                </pic:pic>
+              </a:graphicData>
+            </a:graphic>
+          </wp:inline>
+        </w:drawing>
+      </w:r>
+    </w:p>
+    <w:p>
+      <w:pPr>
+        <w:pStyle w:val="Ttulo3"/>
+      </w:pPr>
+      <w:r>
+        <w:lastRenderedPageBreak/>
+        <w:t xml:space="preserve">Interface </w:t>
+      </w:r>
+      <w:proofErr w:type="spellStart"/>
+      <w:proofErr w:type="gramStart"/>
+      <w:r>
+        <w:t>IUsuarioRepositorio</w:t>
+      </w:r>
+      <w:proofErr w:type="spellEnd"/>
+      <w:proofErr w:type="gramEnd"/>
+      <w:r>
+        <w:t>:</w:t>
+      </w:r>
+    </w:p>
+    <w:p>
+      <w:pPr>
+        <w:rPr>
+          <w:rFonts w:ascii="Consolas" w:hAnsi="Consolas" w:cs="Consolas"/>
+          <w:color w:val="000000"/>
+          <w:sz w:val="19"/>
+          <w:szCs w:val="19"/>
+        </w:rPr>
+      </w:pPr>
+      <w:r>
+        <w:rPr>
+          <w:rFonts w:ascii="Consolas" w:hAnsi="Consolas" w:cs="Consolas"/>
+          <w:noProof/>
+          <w:color w:val="000000"/>
+          <w:sz w:val="19"/>
+          <w:szCs w:val="19"/>
+          <w:lang w:eastAsia="pt-BR"/>
+        </w:rPr>
+        <w:drawing>
+          <wp:inline distT="0" distB="0" distL="0" distR="0" wp14:anchorId="144639E1" wp14:editId="2B8F92AF">
+            <wp:extent cx="4791744" cy="1428949"/>
+            <wp:effectExtent l="0" t="0" r="8890" b="0"/>
+            <wp:docPr id="22" name="Imagem 22"/>
+            <wp:cNvGraphicFramePr>
+              <a:graphicFrameLocks xmlns:a="http://schemas.openxmlformats.org/drawingml/2006/main" noChangeAspect="1"/>
+            </wp:cNvGraphicFramePr>
+            <a:graphic xmlns:a="http://schemas.openxmlformats.org/drawingml/2006/main">
+              <a:graphicData uri="http://schemas.openxmlformats.org/drawingml/2006/picture">
+                <pic:pic xmlns:pic="http://schemas.openxmlformats.org/drawingml/2006/picture">
+                  <pic:nvPicPr>
+                    <pic:cNvPr id="0" name=""/>
+                    <pic:cNvPicPr/>
+                  </pic:nvPicPr>
+                  <pic:blipFill>
+                    <a:blip r:embed="rId27"/>
+                    <a:stretch>
+                      <a:fillRect/>
+                    </a:stretch>
+                  </pic:blipFill>
+                  <pic:spPr>
+                    <a:xfrm>
+                      <a:off x="0" y="0"/>
+                      <a:ext cx="4791744" cy="1428949"/>
+                    </a:xfrm>
+                    <a:prstGeom prst="rect">
+                      <a:avLst/>
+                    </a:prstGeom>
+                  </pic:spPr>
+                </pic:pic>
+              </a:graphicData>
+            </a:graphic>
+          </wp:inline>
+        </w:drawing>
+      </w:r>
+    </w:p>
+    <w:p>
+      <w:pPr>
+        <w:pStyle w:val="Ttulo3"/>
+      </w:pPr>
+      <w:r>
+        <w:t>Adicionar pasta “</w:t>
+      </w:r>
+      <w:proofErr w:type="spellStart"/>
+      <w:r>
+        <w:t>Repositorios</w:t>
+      </w:r>
+      <w:proofErr w:type="spellEnd"/>
+      <w:r>
+        <w:t xml:space="preserve">” à </w:t>
+      </w:r>
+      <w:proofErr w:type="spellStart"/>
+      <w:proofErr w:type="gramStart"/>
+      <w:r>
+        <w:t>QuickBuy</w:t>
+      </w:r>
+      <w:proofErr w:type="gramEnd"/>
+      <w:r>
+        <w:t>.Dominio</w:t>
+      </w:r>
+      <w:proofErr w:type="spellEnd"/>
+      <w:r>
+        <w:t xml:space="preserve"> e criar classe </w:t>
+      </w:r>
+      <w:proofErr w:type="spellStart"/>
+      <w:r>
+        <w:t>BaseRepositorio.cs</w:t>
+      </w:r>
+      <w:proofErr w:type="spellEnd"/>
+      <w:r>
+        <w:t xml:space="preserve"> dentro.</w:t>
+      </w:r>
+    </w:p>
+    <w:p>
+      <w:r>
+        <w:rPr>
+          <w:noProof/>
+          <w:lang w:eastAsia="pt-BR"/>
+        </w:rPr>
+        <w:drawing>
+          <wp:inline distT="0" distB="0" distL="0" distR="0" wp14:anchorId="43938BA5" wp14:editId="281708D2">
+            <wp:extent cx="5612130" cy="6178550"/>
+            <wp:effectExtent l="0" t="0" r="7620" b="0"/>
+            <wp:docPr id="23" name="Imagem 23"/>
+            <wp:cNvGraphicFramePr>
+              <a:graphicFrameLocks xmlns:a="http://schemas.openxmlformats.org/drawingml/2006/main" noChangeAspect="1"/>
+            </wp:cNvGraphicFramePr>
+            <a:graphic xmlns:a="http://schemas.openxmlformats.org/drawingml/2006/main">
+              <a:graphicData uri="http://schemas.openxmlformats.org/drawingml/2006/picture">
+                <pic:pic xmlns:pic="http://schemas.openxmlformats.org/drawingml/2006/picture">
+                  <pic:nvPicPr>
+                    <pic:cNvPr id="0" name=""/>
+                    <pic:cNvPicPr/>
+                  </pic:nvPicPr>
+                  <pic:blipFill>
+                    <a:blip r:embed="rId28"/>
+                    <a:stretch>
+                      <a:fillRect/>
+                    </a:stretch>
+                  </pic:blipFill>
+                  <pic:spPr>
+                    <a:xfrm>
+                      <a:off x="0" y="0"/>
+                      <a:ext cx="5612130" cy="6178550"/>
+                    </a:xfrm>
+                    <a:prstGeom prst="rect">
+                      <a:avLst/>
+                    </a:prstGeom>
+                  </pic:spPr>
+                </pic:pic>
+              </a:graphicData>
+            </a:graphic>
+          </wp:inline>
+        </w:drawing>
+      </w:r>
+    </w:p>
+    <w:p>
+      <w:pPr>
+        <w:pStyle w:val="Ttulo3"/>
+      </w:pPr>
+      <w:r>
+        <w:lastRenderedPageBreak/>
+        <w:t>Acrescentar classe “</w:t>
+      </w:r>
+      <w:proofErr w:type="spellStart"/>
+      <w:proofErr w:type="gramStart"/>
+      <w:r>
+        <w:t>PedidoRepositorio</w:t>
+      </w:r>
+      <w:proofErr w:type="spellEnd"/>
+      <w:proofErr w:type="gramEnd"/>
+      <w:r>
+        <w:t>”</w:t>
+      </w:r>
+    </w:p>
+    <w:p>
+      <w:r>
+        <w:rPr>
+          <w:noProof/>
+          <w:lang w:eastAsia="pt-BR"/>
+        </w:rPr>
+        <w:drawing>
+          <wp:inline distT="0" distB="0" distL="0" distR="0" wp14:anchorId="1AF4894A" wp14:editId="647AF29E">
+            <wp:extent cx="5553850" cy="2105319"/>
+            <wp:effectExtent l="0" t="0" r="0" b="9525"/>
+            <wp:docPr id="24" name="Imagem 24"/>
+            <wp:cNvGraphicFramePr>
+              <a:graphicFrameLocks xmlns:a="http://schemas.openxmlformats.org/drawingml/2006/main" noChangeAspect="1"/>
+            </wp:cNvGraphicFramePr>
+            <a:graphic xmlns:a="http://schemas.openxmlformats.org/drawingml/2006/main">
+              <a:graphicData uri="http://schemas.openxmlformats.org/drawingml/2006/picture">
+                <pic:pic xmlns:pic="http://schemas.openxmlformats.org/drawingml/2006/picture">
+                  <pic:nvPicPr>
+                    <pic:cNvPr id="0" name=""/>
+                    <pic:cNvPicPr/>
+                  </pic:nvPicPr>
+                  <pic:blipFill>
+                    <a:blip r:embed="rId29"/>
+                    <a:stretch>
+                      <a:fillRect/>
+                    </a:stretch>
+                  </pic:blipFill>
+                  <pic:spPr>
+                    <a:xfrm>
+                      <a:off x="0" y="0"/>
+                      <a:ext cx="5553850" cy="2105319"/>
+                    </a:xfrm>
+                    <a:prstGeom prst="rect">
+                      <a:avLst/>
+                    </a:prstGeom>
+                  </pic:spPr>
+                </pic:pic>
+              </a:graphicData>
+            </a:graphic>
+          </wp:inline>
+        </w:drawing>
+      </w:r>
+    </w:p>
+    <w:p>
+      <w:pPr>
+        <w:pStyle w:val="Ttulo3"/>
+      </w:pPr>
+      <w:r>
+        <w:t>Acrescentar classe “</w:t>
+      </w:r>
+      <w:proofErr w:type="spellStart"/>
+      <w:proofErr w:type="gramStart"/>
+      <w:r>
+        <w:t>ProdutoRepositorio</w:t>
+      </w:r>
+      <w:proofErr w:type="spellEnd"/>
+      <w:proofErr w:type="gramEnd"/>
+      <w:r>
+        <w:t>”</w:t>
+      </w:r>
+    </w:p>
+    <w:p>
+      <w:pPr>
+        <w:rPr>
+          <w:rFonts w:ascii="Consolas" w:hAnsi="Consolas" w:cs="Consolas"/>
+          <w:color w:val="000000"/>
+          <w:sz w:val="19"/>
+          <w:szCs w:val="19"/>
+        </w:rPr>
+      </w:pPr>
+      <w:r>
+        <w:rPr>
+          <w:rFonts w:ascii="Consolas" w:hAnsi="Consolas" w:cs="Consolas"/>
+          <w:noProof/>
+          <w:color w:val="000000"/>
+          <w:sz w:val="19"/>
+          <w:szCs w:val="19"/>
+          <w:lang w:eastAsia="pt-BR"/>
+        </w:rPr>
+        <w:drawing>
+          <wp:inline distT="0" distB="0" distL="0" distR="0" wp14:anchorId="734A0BCC" wp14:editId="675AE6D5">
+            <wp:extent cx="5612130" cy="1532890"/>
+            <wp:effectExtent l="0" t="0" r="7620" b="0"/>
+            <wp:docPr id="25" name="Imagem 25"/>
+            <wp:cNvGraphicFramePr>
+              <a:graphicFrameLocks xmlns:a="http://schemas.openxmlformats.org/drawingml/2006/main" noChangeAspect="1"/>
+            </wp:cNvGraphicFramePr>
+            <a:graphic xmlns:a="http://schemas.openxmlformats.org/drawingml/2006/main">
+              <a:graphicData uri="http://schemas.openxmlformats.org/drawingml/2006/picture">
+                <pic:pic xmlns:pic="http://schemas.openxmlformats.org/drawingml/2006/picture">
+                  <pic:nvPicPr>
+                    <pic:cNvPr id="0" name=""/>
+                    <pic:cNvPicPr/>
+                  </pic:nvPicPr>
+                  <pic:blipFill>
+                    <a:blip r:embed="rId30"/>
+                    <a:stretch>
+                      <a:fillRect/>
+                    </a:stretch>
+                  </pic:blipFill>
+                  <pic:spPr>
+                    <a:xfrm>
+                      <a:off x="0" y="0"/>
+                      <a:ext cx="5612130" cy="1532890"/>
+                    </a:xfrm>
+                    <a:prstGeom prst="rect">
+                      <a:avLst/>
+                    </a:prstGeom>
+                  </pic:spPr>
+                </pic:pic>
+              </a:graphicData>
+            </a:graphic>
+          </wp:inline>
+        </w:drawing>
+      </w:r>
+    </w:p>
+    <w:p>
+      <w:pPr>
+        <w:pStyle w:val="Ttulo3"/>
+      </w:pPr>
+      <w:r>
+        <w:t>Acrescentar classe “</w:t>
+      </w:r>
+      <w:proofErr w:type="spellStart"/>
+      <w:proofErr w:type="gramStart"/>
+      <w:r>
+        <w:t>UsuarioRepositorio</w:t>
+      </w:r>
+      <w:proofErr w:type="spellEnd"/>
+      <w:proofErr w:type="gramEnd"/>
+      <w:r>
+        <w:t>”</w:t>
+      </w:r>
+    </w:p>
+    <w:p>
+      <w:pPr>
+        <w:rPr>
+          <w:rFonts w:ascii="Consolas" w:hAnsi="Consolas" w:cs="Consolas"/>
+          <w:color w:val="000000"/>
+          <w:sz w:val="19"/>
+          <w:szCs w:val="19"/>
+        </w:rPr>
+      </w:pPr>
+      <w:r>
+        <w:rPr>
+          <w:rFonts w:ascii="Consolas" w:hAnsi="Consolas" w:cs="Consolas"/>
+          <w:noProof/>
+          <w:color w:val="000000"/>
+          <w:sz w:val="19"/>
+          <w:szCs w:val="19"/>
+          <w:lang w:eastAsia="pt-BR"/>
+        </w:rPr>
+        <w:drawing>
+          <wp:inline distT="0" distB="0" distL="0" distR="0" wp14:anchorId="7CF0E701" wp14:editId="023B504E">
+            <wp:extent cx="5612130" cy="2222500"/>
+            <wp:effectExtent l="0" t="0" r="7620" b="6350"/>
+            <wp:docPr id="26" name="Imagem 26"/>
+            <wp:cNvGraphicFramePr>
+              <a:graphicFrameLocks xmlns:a="http://schemas.openxmlformats.org/drawingml/2006/main" noChangeAspect="1"/>
+            </wp:cNvGraphicFramePr>
+            <a:graphic xmlns:a="http://schemas.openxmlformats.org/drawingml/2006/main">
+              <a:graphicData uri="http://schemas.openxmlformats.org/drawingml/2006/picture">
+                <pic:pic xmlns:pic="http://schemas.openxmlformats.org/drawingml/2006/picture">
+                  <pic:nvPicPr>
+                    <pic:cNvPr id="0" name=""/>
+                    <pic:cNvPicPr/>
+                  </pic:nvPicPr>
+                  <pic:blipFill>
+                    <a:blip r:embed="rId31"/>
+                    <a:stretch>
+                      <a:fillRect/>
+                    </a:stretch>
+                  </pic:blipFill>
+                  <pic:spPr>
+                    <a:xfrm>
+                      <a:off x="0" y="0"/>
+                      <a:ext cx="5612130" cy="2222500"/>
+                    </a:xfrm>
+                    <a:prstGeom prst="rect">
+                      <a:avLst/>
+                    </a:prstGeom>
+                  </pic:spPr>
+                </pic:pic>
+              </a:graphicData>
+            </a:graphic>
+          </wp:inline>
+        </w:drawing>
+      </w:r>
+    </w:p>
+    <w:p>
+      <w:pPr>
+        <w:pStyle w:val="Ttulo2"/>
+      </w:pPr>
+      <w:proofErr w:type="spellStart"/>
+      <w:r>
+        <w:t>Entity</w:t>
+      </w:r>
+      <w:proofErr w:type="spellEnd"/>
+      <w:r>
+        <w:t xml:space="preserve"> Framework Core (conectar ao banco de dados)</w:t>
+      </w:r>
+    </w:p>
+    <w:p>
+      <w:pPr>
+        <w:rPr>
+          <w:rFonts w:ascii="Consolas" w:hAnsi="Consolas" w:cs="Consolas"/>
+          <w:color w:val="000000"/>
+          <w:sz w:val="19"/>
+          <w:szCs w:val="19"/>
+        </w:rPr>
+      </w:pPr>
+      <w:r>
+        <w:rPr>
+          <w:rFonts w:ascii="Consolas" w:hAnsi="Consolas" w:cs="Consolas"/>
+          <w:color w:val="000000"/>
+          <w:sz w:val="19"/>
+          <w:szCs w:val="19"/>
+        </w:rPr>
+        <w:t>Ferramenta de ORM (</w:t>
+      </w:r>
+      <w:proofErr w:type="spellStart"/>
+      <w:r>
+        <w:rPr>
+          <w:rFonts w:ascii="Consolas" w:hAnsi="Consolas" w:cs="Consolas"/>
+          <w:color w:val="000000"/>
+          <w:sz w:val="19"/>
+          <w:szCs w:val="19"/>
+        </w:rPr>
+        <w:t>Object</w:t>
+      </w:r>
+      <w:proofErr w:type="spellEnd"/>
+      <w:r>
+        <w:rPr>
+          <w:rFonts w:ascii="Consolas" w:hAnsi="Consolas" w:cs="Consolas"/>
+          <w:color w:val="000000"/>
+          <w:sz w:val="19"/>
+          <w:szCs w:val="19"/>
+        </w:rPr>
+        <w:t xml:space="preserve"> </w:t>
+      </w:r>
+      <w:proofErr w:type="spellStart"/>
+      <w:r>
+        <w:rPr>
+          <w:rFonts w:ascii="Consolas" w:hAnsi="Consolas" w:cs="Consolas"/>
+          <w:color w:val="000000"/>
+          <w:sz w:val="19"/>
+          <w:szCs w:val="19"/>
+        </w:rPr>
+        <w:t>Relational</w:t>
+      </w:r>
+      <w:proofErr w:type="spellEnd"/>
+      <w:r>
+        <w:rPr>
+          <w:rFonts w:ascii="Consolas" w:hAnsi="Consolas" w:cs="Consolas"/>
+          <w:color w:val="000000"/>
+          <w:sz w:val="19"/>
+          <w:szCs w:val="19"/>
+        </w:rPr>
+        <w:t xml:space="preserve"> </w:t>
+      </w:r>
+      <w:proofErr w:type="spellStart"/>
+      <w:r>
+        <w:rPr>
+          <w:rFonts w:ascii="Consolas" w:hAnsi="Consolas" w:cs="Consolas"/>
+          <w:color w:val="000000"/>
+          <w:sz w:val="19"/>
+          <w:szCs w:val="19"/>
+        </w:rPr>
+        <w:t>Mapping</w:t>
+      </w:r>
+      <w:proofErr w:type="spellEnd"/>
+      <w:r>
+        <w:rPr>
+          <w:rFonts w:ascii="Consolas" w:hAnsi="Consolas" w:cs="Consolas"/>
+          <w:color w:val="000000"/>
+          <w:sz w:val="19"/>
+          <w:szCs w:val="19"/>
+        </w:rPr>
+        <w:t xml:space="preserve"> – Mapeamento Objeto Relacional)</w:t>
+      </w:r>
+    </w:p>
+    <w:p>
+      <w:pPr>
+        <w:pStyle w:val="Ttulo3"/>
+      </w:pPr>
+      <w:r>
+        <w:t xml:space="preserve">- Configurar </w:t>
+      </w:r>
+      <w:proofErr w:type="spellStart"/>
+      <w:proofErr w:type="gramStart"/>
+      <w:r>
+        <w:t>DBSet</w:t>
+      </w:r>
+      <w:proofErr w:type="spellEnd"/>
+      <w:proofErr w:type="gramEnd"/>
+    </w:p>
+    <w:p>
+      <w:pPr>
+        <w:rPr>
+          <w:rFonts w:ascii="Consolas" w:hAnsi="Consolas" w:cs="Consolas"/>
+          <w:color w:val="000000"/>
+          <w:sz w:val="19"/>
+          <w:szCs w:val="19"/>
+        </w:rPr>
+      </w:pPr>
+      <w:proofErr w:type="spellStart"/>
+      <w:proofErr w:type="gramStart"/>
+      <w:r>
+        <w:rPr>
+          <w:rFonts w:ascii="Consolas" w:hAnsi="Consolas" w:cs="Consolas"/>
+          <w:color w:val="000000"/>
+          <w:sz w:val="19"/>
+          <w:szCs w:val="19"/>
+        </w:rPr>
+        <w:t>DBSet</w:t>
+      </w:r>
+      <w:proofErr w:type="spellEnd"/>
+      <w:proofErr w:type="gramEnd"/>
+      <w:r>
+        <w:rPr>
+          <w:rFonts w:ascii="Consolas" w:hAnsi="Consolas" w:cs="Consolas"/>
+          <w:color w:val="000000"/>
+          <w:sz w:val="19"/>
+          <w:szCs w:val="19"/>
+        </w:rPr>
+        <w:t xml:space="preserve"> tem as referências das classes de domínio.</w:t>
+      </w:r>
+    </w:p>
+    <w:p>
+      <w:pPr>
+        <w:rPr>
+          <w:rFonts w:ascii="Consolas" w:hAnsi="Consolas" w:cs="Consolas"/>
+          <w:color w:val="000000"/>
+          <w:sz w:val="19"/>
+          <w:szCs w:val="19"/>
+        </w:rPr>
+      </w:pPr>
+      <w:r>
+        <w:rPr>
+          <w:noProof/>
+          <w:lang w:eastAsia="pt-BR"/>
+        </w:rPr>
+        <w:lastRenderedPageBreak/>
+        <w:drawing>
+          <wp:inline distT="0" distB="0" distL="0" distR="0" wp14:anchorId="235DE8B2" wp14:editId="4C45113C">
+            <wp:extent cx="5903366" cy="3351650"/>
+            <wp:effectExtent l="0" t="0" r="2540" b="1270"/>
+            <wp:docPr id="28" name="Imagem 28"/>
+            <wp:cNvGraphicFramePr>
+              <a:graphicFrameLocks xmlns:a="http://schemas.openxmlformats.org/drawingml/2006/main" noChangeAspect="1"/>
+            </wp:cNvGraphicFramePr>
+            <a:graphic xmlns:a="http://schemas.openxmlformats.org/drawingml/2006/main">
+              <a:graphicData uri="http://schemas.openxmlformats.org/drawingml/2006/picture">
+                <pic:pic xmlns:pic="http://schemas.openxmlformats.org/drawingml/2006/picture">
+                  <pic:nvPicPr>
+                    <pic:cNvPr id="0" name=""/>
+                    <pic:cNvPicPr/>
+                  </pic:nvPicPr>
+                  <pic:blipFill rotWithShape="1">
+                    <a:blip r:embed="rId32"/>
+                    <a:srcRect r="50456"/>
+                    <a:stretch/>
+                  </pic:blipFill>
+                  <pic:spPr bwMode="auto">
+                    <a:xfrm>
+                      <a:off x="0" y="0"/>
+                      <a:ext cx="5912127" cy="3356624"/>
+                    </a:xfrm>
+                    <a:prstGeom prst="rect">
+                      <a:avLst/>
+                    </a:prstGeom>
+                    <a:ln>
+                      <a:noFill/>
+                    </a:ln>
+                    <a:extLst>
+                      <a:ext uri="{53640926-AAD7-44D8-BBD7-CCE9431645EC}">
+                        <a14:shadowObscured xmlns:a14="http://schemas.microsoft.com/office/drawing/2010/main"/>
+                      </a:ext>
+                    </a:extLst>
+                  </pic:spPr>
+                </pic:pic>
+              </a:graphicData>
+            </a:graphic>
+          </wp:inline>
+        </w:drawing>
+      </w:r>
+    </w:p>
+    <w:p>
+      <w:pPr>
+        <w:pStyle w:val="Ttulo3"/>
+      </w:pPr>
+    </w:p>
+    <w:p>
+      <w:pPr>
+        <w:pStyle w:val="Ttulo3"/>
+      </w:pPr>
+      <w:r>
+        <w:t xml:space="preserve">Instalar </w:t>
+      </w:r>
+      <w:proofErr w:type="spellStart"/>
+      <w:r>
+        <w:t>Entity</w:t>
+      </w:r>
+      <w:proofErr w:type="spellEnd"/>
+      <w:r>
+        <w:t xml:space="preserve"> Framework Core</w:t>
+      </w:r>
+    </w:p>
+    <w:p>
+      <w:pPr>
+        <w:rPr>
+          <w:rFonts w:ascii="Consolas" w:hAnsi="Consolas" w:cs="Consolas"/>
+          <w:color w:val="000000"/>
+          <w:sz w:val="19"/>
+          <w:szCs w:val="19"/>
+        </w:rPr>
+      </w:pPr>
+      <w:r>
+        <w:rPr>
+          <w:rFonts w:ascii="Consolas" w:hAnsi="Consolas" w:cs="Consolas"/>
+          <w:color w:val="000000"/>
+          <w:sz w:val="19"/>
+          <w:szCs w:val="19"/>
+        </w:rPr>
+        <w:t>Clicar com o botão direito sobre o projeto “</w:t>
+      </w:r>
+      <w:proofErr w:type="spellStart"/>
+      <w:proofErr w:type="gramStart"/>
+      <w:r>
+        <w:rPr>
+          <w:rFonts w:ascii="Consolas" w:hAnsi="Consolas" w:cs="Consolas"/>
+          <w:color w:val="000000"/>
+          <w:sz w:val="19"/>
+          <w:szCs w:val="19"/>
+        </w:rPr>
+        <w:t>QuickBuy</w:t>
+      </w:r>
+      <w:proofErr w:type="gramEnd"/>
+      <w:r>
+        <w:rPr>
+          <w:rFonts w:ascii="Consolas" w:hAnsi="Consolas" w:cs="Consolas"/>
+          <w:color w:val="000000"/>
+          <w:sz w:val="19"/>
+          <w:szCs w:val="19"/>
+        </w:rPr>
+        <w:t>.Repositorio</w:t>
+      </w:r>
+      <w:proofErr w:type="spellEnd"/>
+      <w:r>
+        <w:rPr>
+          <w:rFonts w:ascii="Consolas" w:hAnsi="Consolas" w:cs="Consolas"/>
+          <w:color w:val="000000"/>
+          <w:sz w:val="19"/>
+          <w:szCs w:val="19"/>
+        </w:rPr>
+        <w:t xml:space="preserve">” e escolher </w:t>
+      </w:r>
+      <w:proofErr w:type="spellStart"/>
+      <w:r>
+        <w:rPr>
+          <w:rFonts w:ascii="Consolas" w:hAnsi="Consolas" w:cs="Consolas"/>
+          <w:color w:val="000000"/>
+          <w:sz w:val="19"/>
+          <w:szCs w:val="19"/>
+        </w:rPr>
+        <w:t>Manage</w:t>
+      </w:r>
+      <w:proofErr w:type="spellEnd"/>
+      <w:r>
+        <w:rPr>
+          <w:rFonts w:ascii="Consolas" w:hAnsi="Consolas" w:cs="Consolas"/>
+          <w:color w:val="000000"/>
+          <w:sz w:val="19"/>
+          <w:szCs w:val="19"/>
+        </w:rPr>
+        <w:t xml:space="preserve"> </w:t>
+      </w:r>
+      <w:proofErr w:type="spellStart"/>
+      <w:r>
+        <w:rPr>
+          <w:rFonts w:ascii="Consolas" w:hAnsi="Consolas" w:cs="Consolas"/>
+          <w:color w:val="000000"/>
+          <w:sz w:val="19"/>
+          <w:szCs w:val="19"/>
+        </w:rPr>
+        <w:t>NuGet</w:t>
+      </w:r>
+      <w:proofErr w:type="spellEnd"/>
+      <w:r>
+        <w:rPr>
+          <w:rFonts w:ascii="Consolas" w:hAnsi="Consolas" w:cs="Consolas"/>
+          <w:color w:val="000000"/>
+          <w:sz w:val="19"/>
+          <w:szCs w:val="19"/>
+        </w:rPr>
+        <w:t xml:space="preserve"> </w:t>
+      </w:r>
+      <w:proofErr w:type="spellStart"/>
+      <w:r>
+        <w:rPr>
+          <w:rFonts w:ascii="Consolas" w:hAnsi="Consolas" w:cs="Consolas"/>
+          <w:color w:val="000000"/>
+          <w:sz w:val="19"/>
+          <w:szCs w:val="19"/>
+        </w:rPr>
+        <w:t>Packages</w:t>
+      </w:r>
+      <w:proofErr w:type="spellEnd"/>
+      <w:r>
+        <w:rPr>
+          <w:rFonts w:ascii="Consolas" w:hAnsi="Consolas" w:cs="Consolas"/>
+          <w:color w:val="000000"/>
+          <w:sz w:val="19"/>
+          <w:szCs w:val="19"/>
+        </w:rPr>
+        <w:t>...</w:t>
+      </w:r>
+    </w:p>
+    <w:p>
+      <w:pPr>
+        <w:spacing w:after="0" w:line="240" w:lineRule="auto"/>
+        <w:rPr>
+          <w:rFonts w:ascii="Consolas" w:hAnsi="Consolas" w:cs="Consolas"/>
+          <w:color w:val="000000"/>
+          <w:sz w:val="19"/>
+          <w:szCs w:val="19"/>
+        </w:rPr>
+      </w:pPr>
+      <w:r>
+        <w:rPr>
+          <w:rFonts w:ascii="Consolas" w:hAnsi="Consolas" w:cs="Consolas"/>
+          <w:color w:val="000000"/>
+          <w:sz w:val="19"/>
+          <w:szCs w:val="19"/>
+        </w:rPr>
+        <w:t xml:space="preserve">- Instalar </w:t>
+      </w:r>
+      <w:proofErr w:type="spellStart"/>
+      <w:proofErr w:type="gramStart"/>
+      <w:r>
+        <w:rPr>
+          <w:rFonts w:ascii="Consolas" w:hAnsi="Consolas" w:cs="Consolas"/>
+          <w:b/>
+          <w:color w:val="000000"/>
+          <w:sz w:val="19"/>
+          <w:szCs w:val="19"/>
+        </w:rPr>
+        <w:t>Pomelo.</w:t>
+      </w:r>
+      <w:proofErr w:type="gramEnd"/>
+      <w:r>
+        <w:rPr>
+          <w:rFonts w:ascii="Consolas" w:hAnsi="Consolas" w:cs="Consolas"/>
+          <w:b/>
+          <w:color w:val="000000"/>
+          <w:sz w:val="19"/>
+          <w:szCs w:val="19"/>
+        </w:rPr>
+        <w:t>EntityFrameworkCore.MySql</w:t>
+      </w:r>
+      <w:proofErr w:type="spellEnd"/>
+    </w:p>
+    <w:p>
+      <w:pPr>
+        <w:spacing w:after="0" w:line="240" w:lineRule="auto"/>
+        <w:rPr>
+          <w:rFonts w:ascii="Consolas" w:hAnsi="Consolas" w:cs="Consolas"/>
+          <w:color w:val="000000"/>
+          <w:sz w:val="19"/>
+          <w:szCs w:val="19"/>
+        </w:rPr>
+      </w:pPr>
+      <w:r>
+        <w:rPr>
+          <w:rFonts w:ascii="Consolas" w:hAnsi="Consolas" w:cs="Consolas"/>
+          <w:color w:val="000000"/>
+          <w:sz w:val="19"/>
+          <w:szCs w:val="19"/>
+        </w:rPr>
+        <w:t xml:space="preserve">- Instalar </w:t>
+      </w:r>
+      <w:proofErr w:type="spellStart"/>
+      <w:proofErr w:type="gramStart"/>
+      <w:r>
+        <w:rPr>
+          <w:rFonts w:ascii="Consolas" w:hAnsi="Consolas" w:cs="Consolas"/>
+          <w:b/>
+          <w:color w:val="000000"/>
+          <w:sz w:val="19"/>
+          <w:szCs w:val="19"/>
+        </w:rPr>
+        <w:t>Microsoft.</w:t>
+      </w:r>
+      <w:proofErr w:type="gramEnd"/>
+      <w:r>
+        <w:rPr>
+          <w:rFonts w:ascii="Consolas" w:hAnsi="Consolas" w:cs="Consolas"/>
+          <w:b/>
+          <w:color w:val="000000"/>
+          <w:sz w:val="19"/>
+          <w:szCs w:val="19"/>
+        </w:rPr>
+        <w:t>EntityFrameworkCore.Proxies</w:t>
+      </w:r>
+      <w:proofErr w:type="spellEnd"/>
     </w:p>
     <w:p>
       <w:pPr>
@@ -6134,6 +7387,28 @@
       <w:szCs w:val="26"/>
     </w:rPr>
   </w:style>
+  <w:style w:type="paragraph" w:styleId="Ttulo3">
+    <w:name w:val="heading 3"/>
+    <w:basedOn w:val="Normal"/>
+    <w:next w:val="Normal"/>
+    <w:link w:val="Ttulo3Char"/>
+    <w:uiPriority w:val="9"/>
+    <w:unhideWhenUsed/>
+    <w:qFormat/>
+    <w:rsid w:val="005C7FE3"/>
+    <w:pPr>
+      <w:keepNext/>
+      <w:keepLines/>
+      <w:spacing w:before="200" w:after="0"/>
+      <w:outlineLvl w:val="2"/>
+    </w:pPr>
+    <w:rPr>
+      <w:rFonts w:asciiTheme="majorHAnsi" w:eastAsiaTheme="majorEastAsia" w:hAnsiTheme="majorHAnsi" w:cstheme="majorBidi"/>
+      <w:b/>
+      <w:bCs/>
+      <w:color w:val="4F81BD" w:themeColor="accent1"/>
+    </w:rPr>
+  </w:style>
   <w:style w:type="character" w:default="1" w:styleId="Fontepargpadro">
     <w:name w:val="Default Paragraph Font"/>
     <w:uiPriority w:val="1"/>
@@ -6289,6 +7564,28 @@
         <w:insideV w:val="single" w:sz="4" w:space="0" w:color="auto"/>
       </w:tblBorders>
     </w:tblPr>
+  </w:style>
+  <w:style w:type="character" w:customStyle="1" w:styleId="Ttulo3Char">
+    <w:name w:val="Título 3 Char"/>
+    <w:basedOn w:val="Fontepargpadro"/>
+    <w:link w:val="Ttulo3"/>
+    <w:uiPriority w:val="9"/>
+    <w:rsid w:val="005C7FE3"/>
+    <w:rPr>
+      <w:rFonts w:asciiTheme="majorHAnsi" w:eastAsiaTheme="majorEastAsia" w:hAnsiTheme="majorHAnsi" w:cstheme="majorBidi"/>
+      <w:b/>
+      <w:bCs/>
+      <w:color w:val="4F81BD" w:themeColor="accent1"/>
+    </w:rPr>
+  </w:style>
+  <w:style w:type="paragraph" w:styleId="SemEspaamento">
+    <w:name w:val="No Spacing"/>
+    <w:uiPriority w:val="1"/>
+    <w:qFormat/>
+    <w:rsid w:val="00AE259F"/>
+    <w:pPr>
+      <w:spacing w:after="0" w:line="240" w:lineRule="auto"/>
+    </w:pPr>
   </w:style>
 </w:styles>
 </file>
@@ -6501,6 +7798,28 @@
       <w:szCs w:val="26"/>
     </w:rPr>
   </w:style>
+  <w:style w:type="paragraph" w:styleId="Ttulo3">
+    <w:name w:val="heading 3"/>
+    <w:basedOn w:val="Normal"/>
+    <w:next w:val="Normal"/>
+    <w:link w:val="Ttulo3Char"/>
+    <w:uiPriority w:val="9"/>
+    <w:unhideWhenUsed/>
+    <w:qFormat/>
+    <w:rsid w:val="005C7FE3"/>
+    <w:pPr>
+      <w:keepNext/>
+      <w:keepLines/>
+      <w:spacing w:before="200" w:after="0"/>
+      <w:outlineLvl w:val="2"/>
+    </w:pPr>
+    <w:rPr>
+      <w:rFonts w:asciiTheme="majorHAnsi" w:eastAsiaTheme="majorEastAsia" w:hAnsiTheme="majorHAnsi" w:cstheme="majorBidi"/>
+      <w:b/>
+      <w:bCs/>
+      <w:color w:val="4F81BD" w:themeColor="accent1"/>
+    </w:rPr>
+  </w:style>
   <w:style w:type="character" w:default="1" w:styleId="Fontepargpadro">
     <w:name w:val="Default Paragraph Font"/>
     <w:uiPriority w:val="1"/>
@@ -6656,6 +7975,28 @@
         <w:insideV w:val="single" w:sz="4" w:space="0" w:color="auto"/>
       </w:tblBorders>
     </w:tblPr>
+  </w:style>
+  <w:style w:type="character" w:customStyle="1" w:styleId="Ttulo3Char">
+    <w:name w:val="Título 3 Char"/>
+    <w:basedOn w:val="Fontepargpadro"/>
+    <w:link w:val="Ttulo3"/>
+    <w:uiPriority w:val="9"/>
+    <w:rsid w:val="005C7FE3"/>
+    <w:rPr>
+      <w:rFonts w:asciiTheme="majorHAnsi" w:eastAsiaTheme="majorEastAsia" w:hAnsiTheme="majorHAnsi" w:cstheme="majorBidi"/>
+      <w:b/>
+      <w:bCs/>
+      <w:color w:val="4F81BD" w:themeColor="accent1"/>
+    </w:rPr>
+  </w:style>
+  <w:style w:type="paragraph" w:styleId="SemEspaamento">
+    <w:name w:val="No Spacing"/>
+    <w:uiPriority w:val="1"/>
+    <w:qFormat/>
+    <w:rsid w:val="00AE259F"/>
+    <w:pPr>
+      <w:spacing w:after="0" w:line="240" w:lineRule="auto"/>
+    </w:pPr>
   </w:style>
 </w:styles>
 </file>

</xml_diff>